<commit_message>
update to current situation
</commit_message>
<xml_diff>
--- a/Image Stitching.docx
+++ b/Image Stitching.docx
@@ -166,7 +166,6 @@
           <w:sz w:val="28"/>
         </w:rPr>
       </w:pPr>
-      <w:proofErr w:type="spellStart"/>
       <w:r>
         <w:rPr>
           <w:rFonts w:hint="eastAsia"/>
@@ -177,7 +176,6 @@
         </w:rPr>
         <w:t>fram</w:t>
       </w:r>
-      <w:proofErr w:type="spellEnd"/>
       <w:r>
         <w:rPr>
           <w:rFonts w:hint="eastAsia"/>
@@ -186,6 +184,16 @@
           <w:kern w:val="0"/>
           <w:sz w:val="28"/>
         </w:rPr>
+        <w:t>e</w:t>
+      </w:r>
+      <w:r>
+        <w:rPr>
+          <w:rFonts w:hint="eastAsia"/>
+          <w:b/>
+          <w:color w:val="000000"/>
+          <w:kern w:val="0"/>
+          <w:sz w:val="28"/>
+        </w:rPr>
         <w:t xml:space="preserve"> work</w:t>
       </w:r>
     </w:p>
@@ -196,7 +204,6 @@
         <w:spacing w:line="100" w:lineRule="atLeast"/>
         <w:ind w:leftChars="0" w:left="567"/>
         <w:rPr>
-          <w:rFonts w:hint="eastAsia"/>
           <w:kern w:val="0"/>
         </w:rPr>
       </w:pPr>
@@ -231,7 +238,6 @@
         <w:spacing w:line="100" w:lineRule="atLeast"/>
         <w:ind w:leftChars="0" w:left="0"/>
         <w:rPr>
-          <w:rFonts w:hint="eastAsia"/>
           <w:b/>
           <w:sz w:val="28"/>
         </w:rPr>
@@ -257,7 +263,6 @@
         <w:spacing w:line="100" w:lineRule="atLeast"/>
         <w:ind w:leftChars="0" w:left="0"/>
         <w:rPr>
-          <w:rFonts w:hint="eastAsia"/>
           <w:b/>
           <w:sz w:val="28"/>
         </w:rPr>
@@ -282,7 +287,6 @@
         <w:spacing w:line="100" w:lineRule="atLeast"/>
         <w:ind w:leftChars="0"/>
         <w:rPr>
-          <w:rFonts w:hint="eastAsia"/>
           <w:sz w:val="28"/>
           <w:u w:val="single"/>
         </w:rPr>
@@ -302,7 +306,6 @@
         <w:spacing w:line="100" w:lineRule="atLeast"/>
         <w:ind w:leftChars="0" w:left="454"/>
         <w:rPr>
-          <w:rFonts w:hint="eastAsia"/>
           <w:sz w:val="28"/>
         </w:rPr>
       </w:pPr>
@@ -317,7 +320,6 @@
         <w:spacing w:line="100" w:lineRule="atLeast"/>
         <w:ind w:leftChars="0"/>
         <w:rPr>
-          <w:rFonts w:hint="eastAsia"/>
           <w:sz w:val="28"/>
           <w:u w:val="single"/>
         </w:rPr>
@@ -339,7 +341,7 @@
         <w:spacing w:after="0" w:line="240" w:lineRule="auto"/>
         <w:ind w:firstLineChars="200" w:firstLine="480"/>
         <w:rPr>
-          <w:rFonts w:asciiTheme="minorEastAsia" w:eastAsiaTheme="minorEastAsia" w:hAnsiTheme="minorEastAsia" w:hint="eastAsia"/>
+          <w:rFonts w:asciiTheme="minorEastAsia" w:eastAsiaTheme="minorEastAsia" w:hAnsiTheme="minorEastAsia"/>
         </w:rPr>
       </w:pPr>
       <w:r>
@@ -469,61 +471,61 @@
         <w:spacing w:after="0" w:line="240" w:lineRule="auto"/>
         <w:ind w:firstLineChars="200" w:firstLine="480"/>
         <w:rPr>
+          <w:rFonts w:asciiTheme="minorEastAsia" w:eastAsiaTheme="minorEastAsia" w:hAnsiTheme="minorEastAsia" w:cs="Courier New"/>
+          <w:kern w:val="0"/>
+        </w:rPr>
+      </w:pPr>
+      <w:r>
+        <w:rPr>
           <w:rFonts w:asciiTheme="minorEastAsia" w:eastAsiaTheme="minorEastAsia" w:hAnsiTheme="minorEastAsia" w:cs="Courier New" w:hint="eastAsia"/>
           <w:kern w:val="0"/>
         </w:rPr>
-      </w:pPr>
+        <w:t>轉換成的灰階影像。用來降噪的是5x5的高斯矩陣，σ交由使用者決定，在進行程式測試的時候使用2。備齊了所以參數後，計算出I</w:t>
+      </w:r>
       <w:r>
         <w:rPr>
           <w:rFonts w:asciiTheme="minorEastAsia" w:eastAsiaTheme="minorEastAsia" w:hAnsiTheme="minorEastAsia" w:cs="Courier New" w:hint="eastAsia"/>
           <w:kern w:val="0"/>
         </w:rPr>
-        <w:t>轉換成的灰階影像。用來降噪的是5x5的高斯矩陣，σ交由使用者決定，在進行程式測試的時候使用2。備齊了所以參數後，計算出I</w:t>
-      </w:r>
+        <w:t>x、</w:t>
+      </w:r>
+      <w:proofErr w:type="spellStart"/>
       <w:r>
         <w:rPr>
           <w:rFonts w:asciiTheme="minorEastAsia" w:eastAsiaTheme="minorEastAsia" w:hAnsiTheme="minorEastAsia" w:cs="Courier New" w:hint="eastAsia"/>
           <w:kern w:val="0"/>
         </w:rPr>
-        <w:t>x、</w:t>
-      </w:r>
-      <w:proofErr w:type="spellStart"/>
+        <w:t>Iy</w:t>
+      </w:r>
+      <w:proofErr w:type="spellEnd"/>
       <w:r>
         <w:rPr>
           <w:rFonts w:asciiTheme="minorEastAsia" w:eastAsiaTheme="minorEastAsia" w:hAnsiTheme="minorEastAsia" w:cs="Courier New" w:hint="eastAsia"/>
           <w:kern w:val="0"/>
         </w:rPr>
-        <w:t>Iy</w:t>
-      </w:r>
-      <w:proofErr w:type="spellEnd"/>
+        <w:t>、</w:t>
+      </w:r>
+      <w:proofErr w:type="spellStart"/>
       <w:r>
         <w:rPr>
           <w:rFonts w:asciiTheme="minorEastAsia" w:eastAsiaTheme="minorEastAsia" w:hAnsiTheme="minorEastAsia" w:cs="Courier New" w:hint="eastAsia"/>
           <w:kern w:val="0"/>
         </w:rPr>
-        <w:t>、</w:t>
-      </w:r>
-      <w:proofErr w:type="spellStart"/>
+        <w:t>Ixy</w:t>
+      </w:r>
+      <w:proofErr w:type="spellEnd"/>
       <w:r>
         <w:rPr>
           <w:rFonts w:asciiTheme="minorEastAsia" w:eastAsiaTheme="minorEastAsia" w:hAnsiTheme="minorEastAsia" w:cs="Courier New" w:hint="eastAsia"/>
           <w:kern w:val="0"/>
         </w:rPr>
-        <w:t>Ixy</w:t>
-      </w:r>
-      <w:proofErr w:type="spellEnd"/>
+        <w:t>並得到M</w:t>
+      </w:r>
       <w:r>
         <w:rPr>
           <w:rFonts w:asciiTheme="minorEastAsia" w:eastAsiaTheme="minorEastAsia" w:hAnsiTheme="minorEastAsia" w:cs="Courier New" w:hint="eastAsia"/>
           <w:kern w:val="0"/>
         </w:rPr>
-        <w:t>並得到M</w:t>
-      </w:r>
-      <w:r>
-        <w:rPr>
-          <w:rFonts w:asciiTheme="minorEastAsia" w:eastAsiaTheme="minorEastAsia" w:hAnsiTheme="minorEastAsia" w:cs="Courier New" w:hint="eastAsia"/>
-          <w:kern w:val="0"/>
-        </w:rPr>
         <w:t>矩陣：</w:t>
       </w:r>
     </w:p>
@@ -532,7 +534,7 @@
         <w:pStyle w:val="a7"/>
         <w:ind w:firstLineChars="200" w:firstLine="480"/>
         <w:rPr>
-          <w:rFonts w:asciiTheme="minorEastAsia" w:hAnsiTheme="minorEastAsia" w:hint="eastAsia"/>
+          <w:rFonts w:asciiTheme="minorEastAsia" w:hAnsiTheme="minorEastAsia"/>
         </w:rPr>
       </w:pPr>
       <w:r>
@@ -732,7 +734,7 @@
         <w:spacing w:after="0" w:line="240" w:lineRule="auto"/>
         <w:ind w:firstLineChars="200" w:firstLine="480"/>
         <w:rPr>
-          <w:rFonts w:asciiTheme="minorEastAsia" w:eastAsiaTheme="minorEastAsia" w:hAnsiTheme="minorEastAsia" w:cs="Courier New" w:hint="eastAsia"/>
+          <w:rFonts w:asciiTheme="minorEastAsia" w:eastAsiaTheme="minorEastAsia" w:hAnsiTheme="minorEastAsia" w:cs="Courier New"/>
           <w:kern w:val="0"/>
         </w:rPr>
       </w:pPr>
@@ -839,7 +841,7 @@
         <w:spacing w:after="0" w:line="240" w:lineRule="auto"/>
         <w:ind w:firstLineChars="200" w:firstLine="480"/>
         <w:rPr>
-          <w:rFonts w:asciiTheme="minorEastAsia" w:eastAsiaTheme="minorEastAsia" w:hAnsiTheme="minorEastAsia" w:cs="Courier New" w:hint="eastAsia"/>
+          <w:rFonts w:asciiTheme="minorEastAsia" w:eastAsiaTheme="minorEastAsia" w:hAnsiTheme="minorEastAsia" w:cs="Courier New"/>
           <w:kern w:val="0"/>
         </w:rPr>
       </w:pPr>
@@ -882,7 +884,7 @@
         <w:spacing w:after="0" w:line="240" w:lineRule="auto"/>
         <w:ind w:firstLineChars="200" w:firstLine="480"/>
         <w:rPr>
-          <w:rFonts w:asciiTheme="minorEastAsia" w:eastAsiaTheme="minorEastAsia" w:hAnsiTheme="minorEastAsia" w:cs="Courier New" w:hint="eastAsia"/>
+          <w:rFonts w:asciiTheme="minorEastAsia" w:eastAsiaTheme="minorEastAsia" w:hAnsiTheme="minorEastAsia" w:cs="Courier New"/>
           <w:kern w:val="0"/>
         </w:rPr>
       </w:pPr>
@@ -906,7 +908,7 @@
         <w:drawing>
           <wp:inline distT="0" distB="0" distL="0" distR="0" wp14:anchorId="5F137461" wp14:editId="7D00A8CA">
             <wp:extent cx="2828925" cy="3798928"/>
-            <wp:effectExtent l="0" t="0" r="0" b="0"/>
+            <wp:effectExtent l="133350" t="95250" r="142875" b="163830"/>
             <wp:docPr id="1" name="圖片 1"/>
             <wp:cNvGraphicFramePr>
               <a:graphicFrameLocks xmlns:a="http://schemas.openxmlformats.org/drawingml/2006/main" noChangeAspect="1"/>
@@ -931,9 +933,36 @@
                     <a:prstGeom prst="rect">
                       <a:avLst/>
                     </a:prstGeom>
-                    <a:ln>
-                      <a:noFill/>
+                    <a:solidFill>
+                      <a:srgbClr val="FFFFFF">
+                        <a:shade val="85000"/>
+                      </a:srgbClr>
+                    </a:solidFill>
+                    <a:ln w="88900" cap="sq">
+                      <a:solidFill>
+                        <a:srgbClr val="FFFFFF"/>
+                      </a:solidFill>
+                      <a:miter lim="800000"/>
                     </a:ln>
+                    <a:effectLst>
+                      <a:outerShdw blurRad="55000" dist="18000" dir="5400000" algn="tl" rotWithShape="0">
+                        <a:srgbClr val="000000">
+                          <a:alpha val="40000"/>
+                        </a:srgbClr>
+                      </a:outerShdw>
+                    </a:effectLst>
+                    <a:scene3d>
+                      <a:camera prst="orthographicFront"/>
+                      <a:lightRig rig="twoPt" dir="t">
+                        <a:rot lat="0" lon="0" rev="7200000"/>
+                      </a:lightRig>
+                    </a:scene3d>
+                    <a:sp3d>
+                      <a:bevelT w="25400" h="19050"/>
+                      <a:contourClr>
+                        <a:srgbClr val="FFFFFF"/>
+                      </a:contourClr>
+                    </a:sp3d>
                     <a:extLst>
                       <a:ext uri="{53640926-AAD7-44D8-BBD7-CCE9431645EC}">
                         <a14:shadowObscured xmlns:a14="http://schemas.microsoft.com/office/drawing/2010/main"/>
@@ -951,7 +980,6 @@
       <w:pPr>
         <w:spacing w:line="100" w:lineRule="atLeast"/>
         <w:rPr>
-          <w:rFonts w:hint="eastAsia"/>
           <w:sz w:val="28"/>
         </w:rPr>
       </w:pPr>
@@ -966,7 +994,6 @@
         <w:spacing w:line="100" w:lineRule="atLeast"/>
         <w:ind w:leftChars="0"/>
         <w:rPr>
-          <w:rFonts w:hint="eastAsia"/>
           <w:sz w:val="28"/>
           <w:u w:val="single"/>
         </w:rPr>
@@ -985,9 +1012,6 @@
         <w:pStyle w:val="a3"/>
         <w:spacing w:line="240" w:lineRule="auto"/>
         <w:ind w:leftChars="0" w:left="454" w:firstLineChars="200" w:firstLine="480"/>
-        <w:rPr>
-          <w:rFonts w:hint="eastAsia"/>
-        </w:rPr>
       </w:pPr>
       <w:r>
         <w:rPr>
@@ -1013,9 +1037,6 @@
         <w:pStyle w:val="a3"/>
         <w:spacing w:line="100" w:lineRule="atLeast"/>
         <w:ind w:leftChars="0" w:left="454" w:firstLineChars="200" w:firstLine="480"/>
-        <w:rPr>
-          <w:rFonts w:hint="eastAsia"/>
-        </w:rPr>
       </w:pPr>
       <w:r>
         <w:rPr>
@@ -1075,15 +1096,13 @@
         <w:rPr>
           <w:rFonts w:hint="eastAsia"/>
         </w:rPr>
-        <w:t>的距離，並將每一個特徵點其對</w:t>
-      </w:r>
-      <w:bookmarkStart w:id="0" w:name="_GoBack"/>
-      <w:bookmarkEnd w:id="0"/>
-      <w:r>
-        <w:rPr>
-          <w:rFonts w:hint="eastAsia"/>
-        </w:rPr>
-        <w:t>應距離最小的另一個特徵點作為他的對應點。距離的計算是採用</w:t>
+        <w:t>的距離，並將每一個特徵點其對應距</w:t>
+      </w:r>
+      <w:r>
+        <w:rPr>
+          <w:rFonts w:hint="eastAsia"/>
+        </w:rPr>
+        <w:t>離最小的另一個特徵點作為他的對應點。距離的計算是採用</w:t>
       </w:r>
       <w:proofErr w:type="gramStart"/>
       <w:r>
@@ -1097,14 +1116,19 @@
         <w:rPr>
           <w:rFonts w:hint="eastAsia"/>
         </w:rPr>
-        <w:t>，在計算其歐基里德距離。</w:t>
+        <w:t>，再</w:t>
+      </w:r>
+      <w:r>
+        <w:rPr>
+          <w:rFonts w:hint="eastAsia"/>
+        </w:rPr>
+        <w:t>計算其歐基里德距離。</w:t>
       </w:r>
     </w:p>
     <w:p>
       <w:pPr>
         <w:spacing w:line="100" w:lineRule="atLeast"/>
         <w:rPr>
-          <w:rFonts w:hint="eastAsia"/>
           <w:sz w:val="28"/>
         </w:rPr>
       </w:pPr>
@@ -1119,7 +1143,6 @@
         <w:spacing w:line="100" w:lineRule="atLeast"/>
         <w:ind w:leftChars="0"/>
         <w:rPr>
-          <w:rFonts w:hint="eastAsia"/>
           <w:sz w:val="28"/>
           <w:u w:val="single"/>
         </w:rPr>
@@ -1138,9 +1161,6 @@
         <w:pStyle w:val="a3"/>
         <w:spacing w:line="100" w:lineRule="atLeast"/>
         <w:ind w:leftChars="0" w:left="567"/>
-        <w:rPr>
-          <w:rFonts w:hint="eastAsia"/>
-        </w:rPr>
       </w:pPr>
       <w:r>
         <w:rPr>
@@ -1182,9 +1202,6 @@
     <w:p>
       <w:pPr>
         <w:spacing w:line="100" w:lineRule="atLeast"/>
-        <w:rPr>
-          <w:rFonts w:hint="eastAsia"/>
-        </w:rPr>
       </w:pPr>
       <w:r>
         <w:rPr>
@@ -1194,8 +1211,8 @@
         <w:lastRenderedPageBreak/>
         <w:drawing>
           <wp:inline distT="0" distB="0" distL="0" distR="0" wp14:anchorId="0959CE6E" wp14:editId="555111E0">
-            <wp:extent cx="5381625" cy="3667731"/>
-            <wp:effectExtent l="0" t="0" r="0" b="9525"/>
+            <wp:extent cx="5073265" cy="3457575"/>
+            <wp:effectExtent l="133350" t="95250" r="146685" b="161925"/>
             <wp:docPr id="4" name="圖片 4"/>
             <wp:cNvGraphicFramePr>
               <a:graphicFrameLocks xmlns:a="http://schemas.openxmlformats.org/drawingml/2006/main" noChangeAspect="1"/>
@@ -1221,14 +1238,41 @@
                   <pic:spPr bwMode="auto">
                     <a:xfrm>
                       <a:off x="0" y="0"/>
-                      <a:ext cx="5381625" cy="3667731"/>
+                      <a:ext cx="5075666" cy="3459211"/>
                     </a:xfrm>
                     <a:prstGeom prst="rect">
                       <a:avLst/>
                     </a:prstGeom>
-                    <a:ln>
-                      <a:noFill/>
+                    <a:solidFill>
+                      <a:srgbClr val="FFFFFF">
+                        <a:shade val="85000"/>
+                      </a:srgbClr>
+                    </a:solidFill>
+                    <a:ln w="88900" cap="sq">
+                      <a:solidFill>
+                        <a:srgbClr val="FFFFFF"/>
+                      </a:solidFill>
+                      <a:miter lim="800000"/>
                     </a:ln>
+                    <a:effectLst>
+                      <a:outerShdw blurRad="55000" dist="18000" dir="5400000" algn="tl" rotWithShape="0">
+                        <a:srgbClr val="000000">
+                          <a:alpha val="40000"/>
+                        </a:srgbClr>
+                      </a:outerShdw>
+                    </a:effectLst>
+                    <a:scene3d>
+                      <a:camera prst="orthographicFront"/>
+                      <a:lightRig rig="twoPt" dir="t">
+                        <a:rot lat="0" lon="0" rev="7200000"/>
+                      </a:lightRig>
+                    </a:scene3d>
+                    <a:sp3d>
+                      <a:bevelT w="25400" h="19050"/>
+                      <a:contourClr>
+                        <a:srgbClr val="FFFFFF"/>
+                      </a:contourClr>
+                    </a:sp3d>
                     <a:extLst>
                       <a:ext uri="{53640926-AAD7-44D8-BBD7-CCE9431645EC}">
                         <a14:shadowObscured xmlns:a14="http://schemas.microsoft.com/office/drawing/2010/main"/>
@@ -1246,9 +1290,7 @@
       <w:pPr>
         <w:pStyle w:val="a3"/>
         <w:spacing w:line="240" w:lineRule="auto"/>
-        <w:rPr>
-          <w:rFonts w:hint="eastAsia"/>
-        </w:rPr>
+        <w:ind w:firstLineChars="200" w:firstLine="480"/>
       </w:pPr>
       <w:r>
         <w:rPr>
@@ -1337,7 +1379,6 @@
         <w:spacing w:line="100" w:lineRule="atLeast"/>
         <w:ind w:leftChars="0" w:left="454"/>
         <w:rPr>
-          <w:rFonts w:hint="eastAsia"/>
           <w:sz w:val="28"/>
         </w:rPr>
       </w:pPr>
@@ -1352,7 +1393,6 @@
         <w:spacing w:line="100" w:lineRule="atLeast"/>
         <w:ind w:leftChars="0"/>
         <w:rPr>
-          <w:rFonts w:hint="eastAsia"/>
           <w:sz w:val="28"/>
           <w:u w:val="single"/>
         </w:rPr>
@@ -1373,9 +1413,116 @@
         <w:ind w:leftChars="0" w:left="454"/>
         <w:rPr>
           <w:rFonts w:hint="eastAsia"/>
-          <w:sz w:val="28"/>
-        </w:rPr>
-      </w:pPr>
+        </w:rPr>
+      </w:pPr>
+      <w:r>
+        <w:rPr>
+          <w:rFonts w:hint="eastAsia"/>
+        </w:rPr>
+        <w:t>在本次的實作中，我們採用</w:t>
+      </w:r>
+      <w:r>
+        <w:rPr>
+          <w:rFonts w:hint="eastAsia"/>
+        </w:rPr>
+        <w:t>Affine</w:t>
+      </w:r>
+      <w:r>
+        <w:rPr>
+          <w:rFonts w:hint="eastAsia"/>
+        </w:rPr>
+        <w:t>的變形方式。</w:t>
+      </w:r>
+      <w:r>
+        <w:rPr>
+          <w:rFonts w:hint="eastAsia"/>
+        </w:rPr>
+        <w:t>先從</w:t>
+      </w:r>
+      <w:r>
+        <w:rPr>
+          <w:rFonts w:hint="eastAsia"/>
+        </w:rPr>
+        <w:t xml:space="preserve">feature </w:t>
+      </w:r>
+      <w:r>
+        <w:rPr>
+          <w:rFonts w:hint="eastAsia"/>
+        </w:rPr>
+        <w:t>階段中得到的</w:t>
+      </w:r>
+      <w:r>
+        <w:rPr>
+          <w:rFonts w:hint="eastAsia"/>
+        </w:rPr>
+        <w:t>35</w:t>
+      </w:r>
+      <w:r>
+        <w:rPr>
+          <w:rFonts w:hint="eastAsia"/>
+        </w:rPr>
+        <w:t>個特徵對中隨機選出四對。並以此四組特徵對來估計</w:t>
+      </w:r>
+      <w:r>
+        <w:rPr>
+          <w:rFonts w:hint="eastAsia"/>
+        </w:rPr>
+        <w:t>Affine</w:t>
+      </w:r>
+      <w:r>
+        <w:rPr>
+          <w:rFonts w:hint="eastAsia"/>
+        </w:rPr>
+        <w:t>矩陣。我們皆以圖二</w:t>
+      </w:r>
+      <w:r>
+        <w:rPr>
+          <w:rFonts w:hint="eastAsia"/>
+        </w:rPr>
+        <w:t>(</w:t>
+      </w:r>
+      <w:r>
+        <w:rPr>
+          <w:rFonts w:hint="eastAsia"/>
+        </w:rPr>
+        <w:t>右圖</w:t>
+      </w:r>
+      <w:r>
+        <w:rPr>
+          <w:rFonts w:hint="eastAsia"/>
+        </w:rPr>
+        <w:t>)</w:t>
+      </w:r>
+      <w:r>
+        <w:rPr>
+          <w:rFonts w:hint="eastAsia"/>
+        </w:rPr>
+        <w:t>來變形來適應圖一</w:t>
+      </w:r>
+      <w:r>
+        <w:rPr>
+          <w:rFonts w:hint="eastAsia"/>
+        </w:rPr>
+        <w:t>(</w:t>
+      </w:r>
+      <w:r>
+        <w:rPr>
+          <w:rFonts w:hint="eastAsia"/>
+        </w:rPr>
+        <w:t>左圖</w:t>
+      </w:r>
+      <w:r>
+        <w:rPr>
+          <w:rFonts w:hint="eastAsia"/>
+        </w:rPr>
+        <w:t>)</w:t>
+      </w:r>
+      <w:r>
+        <w:rPr>
+          <w:rFonts w:hint="eastAsia"/>
+        </w:rPr>
+        <w:t>。</w:t>
+      </w:r>
     </w:p>
     <w:p>
       <w:pPr>
@@ -1384,6 +1531,1017 @@
         <w:ind w:leftChars="0" w:left="454"/>
         <w:rPr>
           <w:rFonts w:hint="eastAsia"/>
+        </w:rPr>
+      </w:pPr>
+      <w:proofErr w:type="gramStart"/>
+      <w:r>
+        <w:rPr>
+          <w:rFonts w:hint="eastAsia"/>
+        </w:rPr>
+        <w:t>令圖</w:t>
+      </w:r>
+      <w:proofErr w:type="gramEnd"/>
+      <w:r>
+        <w:rPr>
+          <w:rFonts w:hint="eastAsia"/>
+        </w:rPr>
+        <w:t>二特徵對</w:t>
+      </w:r>
+      <w:r>
+        <w:rPr>
+          <w:rFonts w:hint="eastAsia"/>
+        </w:rPr>
+        <w:t xml:space="preserve"> = {x21,y21;</w:t>
+      </w:r>
+      <w:proofErr w:type="gramStart"/>
+      <w:r>
+        <w:rPr>
+          <w:rFonts w:hint="eastAsia"/>
+        </w:rPr>
+        <w:t>x22,y22</w:t>
+      </w:r>
+      <w:proofErr w:type="gramEnd"/>
+      <w:r>
+        <w:rPr>
+          <w:rFonts w:hint="eastAsia"/>
+        </w:rPr>
+        <w:t>;23,y23</w:t>
+      </w:r>
+      <w:r>
+        <w:t>…</w:t>
+      </w:r>
+      <w:r>
+        <w:rPr>
+          <w:rFonts w:hint="eastAsia"/>
+        </w:rPr>
+        <w:t>}</w:t>
+      </w:r>
+    </w:p>
+    <w:p>
+      <w:pPr>
+        <w:pStyle w:val="a3"/>
+        <w:spacing w:line="100" w:lineRule="atLeast"/>
+        <w:ind w:leftChars="0" w:left="454"/>
+        <w:rPr>
+          <w:rFonts w:hint="eastAsia"/>
+        </w:rPr>
+      </w:pPr>
+      <w:r>
+        <w:rPr>
+          <w:rFonts w:hint="eastAsia"/>
+        </w:rPr>
+        <w:t>圖一特徵對</w:t>
+      </w:r>
+      <w:r>
+        <w:rPr>
+          <w:rFonts w:hint="eastAsia"/>
+        </w:rPr>
+        <w:t xml:space="preserve"> = {x11,y11;</w:t>
+      </w:r>
+      <w:proofErr w:type="gramStart"/>
+      <w:r>
+        <w:rPr>
+          <w:rFonts w:hint="eastAsia"/>
+        </w:rPr>
+        <w:t>x12,y12</w:t>
+      </w:r>
+      <w:proofErr w:type="gramEnd"/>
+      <w:r>
+        <w:rPr>
+          <w:rFonts w:hint="eastAsia"/>
+        </w:rPr>
+        <w:t>;x13,y13</w:t>
+      </w:r>
+      <w:r>
+        <w:t>…</w:t>
+      </w:r>
+      <w:r>
+        <w:rPr>
+          <w:rFonts w:hint="eastAsia"/>
+        </w:rPr>
+        <w:t>}</w:t>
+      </w:r>
+    </w:p>
+    <w:p>
+      <w:pPr>
+        <w:pStyle w:val="a3"/>
+        <w:spacing w:line="100" w:lineRule="atLeast"/>
+        <w:ind w:leftChars="0" w:left="454"/>
+        <w:rPr>
+          <w:rFonts w:hint="eastAsia"/>
+        </w:rPr>
+      </w:pPr>
+      <w:r>
+        <w:rPr>
+          <w:rFonts w:hint="eastAsia"/>
+        </w:rPr>
+        <w:t>舉例：使</w:t>
+      </w:r>
+      <w:r>
+        <w:rPr>
+          <w:rFonts w:hint="eastAsia"/>
+        </w:rPr>
+        <w:t>A = [x22,y22,1,0,0,0;</w:t>
+      </w:r>
+    </w:p>
+    <w:p>
+      <w:pPr>
+        <w:pStyle w:val="a3"/>
+        <w:spacing w:line="100" w:lineRule="atLeast"/>
+        <w:ind w:leftChars="0" w:left="1894" w:firstLine="26"/>
+        <w:rPr>
+          <w:rFonts w:hint="eastAsia"/>
+        </w:rPr>
+      </w:pPr>
+      <w:r>
+        <w:rPr>
+          <w:rFonts w:hint="eastAsia"/>
+        </w:rPr>
+        <w:t>0</w:t>
+      </w:r>
+      <w:proofErr w:type="gramStart"/>
+      <w:r>
+        <w:rPr>
+          <w:rFonts w:hint="eastAsia"/>
+        </w:rPr>
+        <w:t>,0,0,x22,y22,1</w:t>
+      </w:r>
+      <w:proofErr w:type="gramEnd"/>
+      <w:r>
+        <w:rPr>
+          <w:rFonts w:hint="eastAsia"/>
+        </w:rPr>
+        <w:t>;</w:t>
+      </w:r>
+    </w:p>
+    <w:p>
+      <w:pPr>
+        <w:pStyle w:val="a3"/>
+        <w:spacing w:line="100" w:lineRule="atLeast"/>
+        <w:ind w:leftChars="0" w:left="1894" w:firstLine="26"/>
+        <w:rPr>
+          <w:rFonts w:hint="eastAsia"/>
+        </w:rPr>
+      </w:pPr>
+      <w:proofErr w:type="gramStart"/>
+      <w:r>
+        <w:rPr>
+          <w:rFonts w:hint="eastAsia"/>
+        </w:rPr>
+        <w:t>x27,y27,1,0,0,0</w:t>
+      </w:r>
+      <w:proofErr w:type="gramEnd"/>
+      <w:r>
+        <w:rPr>
+          <w:rFonts w:hint="eastAsia"/>
+        </w:rPr>
+        <w:t>;</w:t>
+      </w:r>
+    </w:p>
+    <w:p>
+      <w:pPr>
+        <w:pStyle w:val="a3"/>
+        <w:spacing w:line="100" w:lineRule="atLeast"/>
+        <w:ind w:leftChars="0" w:left="1894" w:firstLine="26"/>
+        <w:rPr>
+          <w:rFonts w:hint="eastAsia"/>
+        </w:rPr>
+      </w:pPr>
+      <w:r>
+        <w:rPr>
+          <w:rFonts w:hint="eastAsia"/>
+        </w:rPr>
+        <w:t>0</w:t>
+      </w:r>
+      <w:proofErr w:type="gramStart"/>
+      <w:r>
+        <w:rPr>
+          <w:rFonts w:hint="eastAsia"/>
+        </w:rPr>
+        <w:t>,0,0,x27,y27,1</w:t>
+      </w:r>
+      <w:proofErr w:type="gramEnd"/>
+      <w:r>
+        <w:rPr>
+          <w:rFonts w:hint="eastAsia"/>
+        </w:rPr>
+        <w:t>;</w:t>
+      </w:r>
+    </w:p>
+    <w:p>
+      <w:pPr>
+        <w:pStyle w:val="a3"/>
+        <w:spacing w:line="100" w:lineRule="atLeast"/>
+        <w:ind w:leftChars="0" w:left="1894" w:firstLine="26"/>
+        <w:rPr>
+          <w:rFonts w:hint="eastAsia"/>
+        </w:rPr>
+      </w:pPr>
+      <w:r>
+        <w:t>……</w:t>
+      </w:r>
+      <w:r>
+        <w:rPr>
+          <w:rFonts w:hint="eastAsia"/>
+        </w:rPr>
+        <w:tab/>
+      </w:r>
+      <w:r>
+        <w:rPr>
+          <w:rFonts w:hint="eastAsia"/>
+        </w:rPr>
+        <w:tab/>
+        <w:t>]</w:t>
+      </w:r>
+    </w:p>
+    <w:p>
+      <w:pPr>
+        <w:spacing w:line="100" w:lineRule="atLeast"/>
+        <w:ind w:left="1414" w:firstLine="26"/>
+        <w:rPr>
+          <w:rFonts w:hint="eastAsia"/>
+        </w:rPr>
+      </w:pPr>
+      <w:r>
+        <w:rPr>
+          <w:rFonts w:hint="eastAsia"/>
+        </w:rPr>
+        <w:t>B = [x12</w:t>
+      </w:r>
+      <w:proofErr w:type="gramStart"/>
+      <w:r>
+        <w:rPr>
+          <w:rFonts w:hint="eastAsia"/>
+        </w:rPr>
+        <w:t>,y12,x17,y17</w:t>
+      </w:r>
+      <w:proofErr w:type="gramEnd"/>
+      <w:r>
+        <w:t>……</w:t>
+      </w:r>
+      <w:r>
+        <w:rPr>
+          <w:rFonts w:hint="eastAsia"/>
+        </w:rPr>
+        <w:t>]</w:t>
+      </w:r>
+      <w:r>
+        <w:rPr>
+          <w:rFonts w:hint="eastAsia"/>
+          <w:vertAlign w:val="superscript"/>
+        </w:rPr>
+        <w:t>T</w:t>
+      </w:r>
+      <w:r>
+        <w:rPr>
+          <w:rFonts w:hint="eastAsia"/>
+        </w:rPr>
+        <w:tab/>
+      </w:r>
+    </w:p>
+    <w:p>
+      <w:pPr>
+        <w:spacing w:line="100" w:lineRule="atLeast"/>
+        <w:ind w:left="1414" w:firstLine="26"/>
+        <w:rPr>
+          <w:rFonts w:hint="eastAsia"/>
+        </w:rPr>
+      </w:pPr>
+      <w:r>
+        <w:rPr>
+          <w:rFonts w:hint="eastAsia"/>
+        </w:rPr>
+        <w:lastRenderedPageBreak/>
+        <w:t>可以解</w:t>
+      </w:r>
+      <w:proofErr w:type="spellStart"/>
+      <w:r>
+        <w:rPr>
+          <w:rFonts w:hint="eastAsia"/>
+        </w:rPr>
+        <w:t>A</w:t>
+      </w:r>
+      <w:r>
+        <w:rPr>
+          <w:rFonts w:hint="eastAsia"/>
+          <w:vertAlign w:val="superscript"/>
+        </w:rPr>
+        <w:t>T</w:t>
+      </w:r>
+      <w:r>
+        <w:rPr>
+          <w:rFonts w:hint="eastAsia"/>
+        </w:rPr>
+        <w:t>Ax</w:t>
+      </w:r>
+      <w:proofErr w:type="spellEnd"/>
+      <w:r>
+        <w:rPr>
+          <w:rFonts w:hint="eastAsia"/>
+        </w:rPr>
+        <w:t xml:space="preserve"> = A</w:t>
+      </w:r>
+      <w:r>
+        <w:rPr>
+          <w:rFonts w:hint="eastAsia"/>
+          <w:vertAlign w:val="superscript"/>
+        </w:rPr>
+        <w:t>T</w:t>
+      </w:r>
+      <w:r>
+        <w:rPr>
+          <w:rFonts w:hint="eastAsia"/>
+        </w:rPr>
+        <w:t xml:space="preserve">B </w:t>
+      </w:r>
+      <w:r>
+        <w:rPr>
+          <w:rFonts w:hint="eastAsia"/>
+        </w:rPr>
+        <w:t>得到</w:t>
+      </w:r>
+      <w:r>
+        <w:rPr>
+          <w:rFonts w:hint="eastAsia"/>
+        </w:rPr>
+        <w:t>x</w:t>
+      </w:r>
+      <w:r>
+        <w:rPr>
+          <w:rFonts w:hint="eastAsia"/>
+        </w:rPr>
+        <w:t>，使</w:t>
+      </w:r>
+      <w:r>
+        <w:rPr>
+          <w:rFonts w:hint="eastAsia"/>
+        </w:rPr>
+        <w:t>(Ax-B)</w:t>
+      </w:r>
+      <w:r>
+        <w:rPr>
+          <w:rFonts w:hint="eastAsia"/>
+          <w:vertAlign w:val="superscript"/>
+        </w:rPr>
+        <w:t>2</w:t>
+      </w:r>
+      <w:r>
+        <w:rPr>
+          <w:rFonts w:hint="eastAsia"/>
+        </w:rPr>
+        <w:t>之最小誤差</w:t>
+      </w:r>
+      <w:r>
+        <w:rPr>
+          <w:rFonts w:hint="eastAsia"/>
+        </w:rPr>
+        <w:t>。</w:t>
+      </w:r>
+    </w:p>
+    <w:p>
+      <w:pPr>
+        <w:spacing w:line="100" w:lineRule="atLeast"/>
+        <w:ind w:left="1414" w:firstLine="26"/>
+        <w:rPr>
+          <w:rFonts w:hint="eastAsia"/>
+        </w:rPr>
+      </w:pPr>
+      <w:r>
+        <w:rPr>
+          <w:rFonts w:hint="eastAsia"/>
+        </w:rPr>
+        <w:t>x</w:t>
+      </w:r>
+      <w:r>
+        <w:rPr>
+          <w:rFonts w:hint="eastAsia"/>
+        </w:rPr>
+        <w:t>可以轉換成</w:t>
+      </w:r>
+      <w:r>
+        <w:rPr>
+          <w:rFonts w:hint="eastAsia"/>
+        </w:rPr>
+        <w:t>Affine</w:t>
+      </w:r>
+      <w:r>
+        <w:rPr>
+          <w:rFonts w:hint="eastAsia"/>
+        </w:rPr>
+        <w:t>矩陣</w:t>
+      </w:r>
+      <w:r>
+        <w:rPr>
+          <w:rFonts w:hint="eastAsia"/>
+        </w:rPr>
+        <w:t>m</w:t>
+      </w:r>
+    </w:p>
+    <w:p>
+      <w:pPr>
+        <w:spacing w:line="100" w:lineRule="atLeast"/>
+        <w:ind w:left="1414" w:firstLine="26"/>
+        <w:rPr>
+          <w:rFonts w:hint="eastAsia"/>
+        </w:rPr>
+      </w:pPr>
+      <w:r>
+        <w:rPr>
+          <w:rFonts w:hint="eastAsia"/>
+        </w:rPr>
+        <w:t xml:space="preserve">m = </w:t>
+      </w:r>
+      <m:oMath>
+        <m:d>
+          <m:dPr>
+            <m:begChr m:val="["/>
+            <m:endChr m:val="]"/>
+            <m:ctrlPr>
+              <w:rPr>
+                <w:rFonts w:ascii="Cambria Math" w:hAnsi="Cambria Math"/>
+              </w:rPr>
+            </m:ctrlPr>
+          </m:dPr>
+          <m:e>
+            <m:m>
+              <m:mPr>
+                <m:mcs>
+                  <m:mc>
+                    <m:mcPr>
+                      <m:count m:val="3"/>
+                      <m:mcJc m:val="center"/>
+                    </m:mcPr>
+                  </m:mc>
+                </m:mcs>
+                <m:ctrlPr>
+                  <w:rPr>
+                    <w:rFonts w:ascii="Cambria Math" w:hAnsi="Cambria Math"/>
+                  </w:rPr>
+                </m:ctrlPr>
+              </m:mPr>
+              <m:mr>
+                <m:e>
+                  <m:r>
+                    <m:rPr>
+                      <m:sty m:val="p"/>
+                    </m:rPr>
+                    <w:rPr>
+                      <w:rFonts w:ascii="Cambria Math" w:hAnsi="Cambria Math"/>
+                    </w:rPr>
+                    <m:t>x(1)</m:t>
+                  </m:r>
+                </m:e>
+                <m:e>
+                  <m:r>
+                    <m:rPr>
+                      <m:sty m:val="p"/>
+                    </m:rPr>
+                    <w:rPr>
+                      <w:rFonts w:ascii="Cambria Math" w:hAnsi="Cambria Math"/>
+                    </w:rPr>
+                    <m:t>x(2)</m:t>
+                  </m:r>
+                </m:e>
+                <m:e>
+                  <m:r>
+                    <m:rPr>
+                      <m:sty m:val="p"/>
+                    </m:rPr>
+                    <w:rPr>
+                      <w:rFonts w:ascii="Cambria Math" w:hAnsi="Cambria Math"/>
+                    </w:rPr>
+                    <m:t>x(3)</m:t>
+                  </m:r>
+                </m:e>
+              </m:mr>
+              <m:mr>
+                <m:e>
+                  <m:r>
+                    <m:rPr>
+                      <m:sty m:val="p"/>
+                    </m:rPr>
+                    <w:rPr>
+                      <w:rFonts w:ascii="Cambria Math" w:hAnsi="Cambria Math"/>
+                    </w:rPr>
+                    <m:t>x(4)</m:t>
+                  </m:r>
+                </m:e>
+                <m:e>
+                  <m:r>
+                    <m:rPr>
+                      <m:sty m:val="p"/>
+                    </m:rPr>
+                    <w:rPr>
+                      <w:rFonts w:ascii="Cambria Math" w:hAnsi="Cambria Math"/>
+                    </w:rPr>
+                    <m:t>x(5)</m:t>
+                  </m:r>
+                </m:e>
+                <m:e>
+                  <m:r>
+                    <m:rPr>
+                      <m:sty m:val="p"/>
+                    </m:rPr>
+                    <w:rPr>
+                      <w:rFonts w:ascii="Cambria Math" w:hAnsi="Cambria Math"/>
+                    </w:rPr>
+                    <m:t>x(6)</m:t>
+                  </m:r>
+                </m:e>
+              </m:mr>
+              <m:mr>
+                <m:e>
+                  <m:r>
+                    <m:rPr>
+                      <m:sty m:val="p"/>
+                    </m:rPr>
+                    <w:rPr>
+                      <w:rFonts w:ascii="Cambria Math" w:hAnsi="Cambria Math"/>
+                    </w:rPr>
+                    <m:t>0</m:t>
+                  </m:r>
+                </m:e>
+                <m:e>
+                  <m:r>
+                    <m:rPr>
+                      <m:sty m:val="p"/>
+                    </m:rPr>
+                    <w:rPr>
+                      <w:rFonts w:ascii="Cambria Math" w:hAnsi="Cambria Math"/>
+                    </w:rPr>
+                    <m:t>0</m:t>
+                  </m:r>
+                </m:e>
+                <m:e>
+                  <m:r>
+                    <m:rPr>
+                      <m:sty m:val="p"/>
+                    </m:rPr>
+                    <w:rPr>
+                      <w:rFonts w:ascii="Cambria Math" w:hAnsi="Cambria Math"/>
+                    </w:rPr>
+                    <m:t>1</m:t>
+                  </m:r>
+                </m:e>
+              </m:mr>
+            </m:m>
+          </m:e>
+        </m:d>
+      </m:oMath>
+    </w:p>
+    <w:p>
+      <w:pPr>
+        <w:spacing w:line="240" w:lineRule="auto"/>
+        <w:ind w:left="1412" w:firstLine="397"/>
+        <w:rPr>
+          <w:rFonts w:hint="eastAsia"/>
+        </w:rPr>
+      </w:pPr>
+      <w:r>
+        <w:rPr>
+          <w:rFonts w:hint="eastAsia"/>
+        </w:rPr>
+        <w:t>依據此矩陣轉換所有圖二的特徵點，並計算其與圖一的對應特徵點之距離</w:t>
+      </w:r>
+      <w:r>
+        <w:rPr>
+          <w:rFonts w:hint="eastAsia"/>
+        </w:rPr>
+        <w:t>(</w:t>
+      </w:r>
+      <w:r>
+        <w:rPr>
+          <w:rFonts w:hint="eastAsia"/>
+        </w:rPr>
+        <w:t>這裡依舊使用歐基里德距離</w:t>
+      </w:r>
+      <w:r>
+        <w:rPr>
+          <w:rFonts w:hint="eastAsia"/>
+        </w:rPr>
+        <w:t>)</w:t>
+      </w:r>
+      <w:r>
+        <w:rPr>
+          <w:rFonts w:hint="eastAsia"/>
+        </w:rPr>
+        <w:t>，若距離小於門檻，則認定為對應成功，記錄總共對應成功的次數，並在多次的執行中比對成功次數，保留成功次數最多的</w:t>
+      </w:r>
+      <w:r>
+        <w:rPr>
+          <w:rFonts w:hint="eastAsia"/>
+        </w:rPr>
+        <w:t>Affine</w:t>
+      </w:r>
+      <w:r>
+        <w:rPr>
+          <w:rFonts w:hint="eastAsia"/>
+        </w:rPr>
+        <w:t>矩陣。在這以我們的門檻值設定為</w:t>
+      </w:r>
+      <w:r>
+        <w:rPr>
+          <w:rFonts w:hint="eastAsia"/>
+        </w:rPr>
+        <w:t>5</w:t>
+      </w:r>
+      <w:r>
+        <w:rPr>
+          <w:rFonts w:hint="eastAsia"/>
+        </w:rPr>
+        <w:t>。重複的次數</w:t>
+      </w:r>
+      <w:r>
+        <w:rPr>
+          <w:rFonts w:hint="eastAsia"/>
+        </w:rPr>
+        <w:t>k</w:t>
+      </w:r>
+      <w:r>
+        <w:rPr>
+          <w:rFonts w:hint="eastAsia"/>
+        </w:rPr>
+        <w:t>依照老師所提供的公式</w:t>
+      </w:r>
+    </w:p>
+    <w:p>
+      <w:pPr>
+        <w:spacing w:line="240" w:lineRule="auto"/>
+        <w:ind w:left="1412" w:firstLine="397"/>
+        <w:rPr>
+          <w:rFonts w:hint="eastAsia"/>
+        </w:rPr>
+      </w:pPr>
+      <w:r>
+        <w:rPr>
+          <w:rFonts w:hint="eastAsia"/>
+        </w:rPr>
+        <w:t xml:space="preserve">k = </w:t>
+      </w:r>
+      <m:oMath>
+        <m:f>
+          <m:fPr>
+            <m:ctrlPr>
+              <w:rPr>
+                <w:rFonts w:ascii="Cambria Math" w:hAnsi="Cambria Math"/>
+              </w:rPr>
+            </m:ctrlPr>
+          </m:fPr>
+          <m:num>
+            <m:r>
+              <m:rPr>
+                <m:sty m:val="p"/>
+              </m:rPr>
+              <w:rPr>
+                <w:rFonts w:ascii="Cambria Math" w:hAnsi="Cambria Math"/>
+              </w:rPr>
+              <m:t>log⁡</m:t>
+            </m:r>
+            <m:r>
+              <w:rPr>
+                <w:rFonts w:ascii="Cambria Math" w:hAnsi="Cambria Math"/>
+              </w:rPr>
+              <m:t>(1-P)</m:t>
+            </m:r>
+          </m:num>
+          <m:den>
+            <m:r>
+              <w:rPr>
+                <w:rFonts w:ascii="Cambria Math" w:hAnsi="Cambria Math"/>
+              </w:rPr>
+              <m:t>log(1-</m:t>
+            </m:r>
+            <m:sSup>
+              <m:sSupPr>
+                <m:ctrlPr>
+                  <w:rPr>
+                    <w:rFonts w:ascii="Cambria Math" w:hAnsi="Cambria Math"/>
+                    <w:i/>
+                  </w:rPr>
+                </m:ctrlPr>
+              </m:sSupPr>
+              <m:e>
+                <m:r>
+                  <w:rPr>
+                    <w:rFonts w:ascii="Cambria Math" w:hAnsi="Cambria Math"/>
+                  </w:rPr>
+                  <m:t>p</m:t>
+                </m:r>
+              </m:e>
+              <m:sup>
+                <m:r>
+                  <w:rPr>
+                    <w:rFonts w:ascii="Cambria Math" w:hAnsi="Cambria Math"/>
+                  </w:rPr>
+                  <m:t>n</m:t>
+                </m:r>
+              </m:sup>
+            </m:sSup>
+            <m:r>
+              <w:rPr>
+                <w:rFonts w:ascii="Cambria Math" w:hAnsi="Cambria Math"/>
+              </w:rPr>
+              <m:t>)</m:t>
+            </m:r>
+          </m:den>
+        </m:f>
+      </m:oMath>
+    </w:p>
+    <w:p>
+      <w:pPr>
+        <w:pStyle w:val="a3"/>
+        <w:spacing w:line="100" w:lineRule="atLeast"/>
+        <w:ind w:leftChars="0" w:left="1894" w:firstLine="26"/>
+        <w:rPr>
+          <w:rFonts w:hint="eastAsia"/>
+        </w:rPr>
+      </w:pPr>
+      <w:r>
+        <w:rPr>
+          <w:rFonts w:hint="eastAsia"/>
+        </w:rPr>
+        <w:t>這邊</w:t>
+      </w:r>
+      <w:r>
+        <w:rPr>
+          <w:rFonts w:hint="eastAsia"/>
+        </w:rPr>
+        <w:t>P = 0.99</w:t>
+      </w:r>
+      <w:r>
+        <w:rPr>
+          <w:rFonts w:hint="eastAsia"/>
+        </w:rPr>
+        <w:t>，</w:t>
+      </w:r>
+      <w:r>
+        <w:rPr>
+          <w:rFonts w:hint="eastAsia"/>
+        </w:rPr>
+        <w:t>n = 4,p</w:t>
+      </w:r>
+      <w:r>
+        <w:rPr>
+          <w:rFonts w:hint="eastAsia"/>
+        </w:rPr>
+        <w:t>估計為</w:t>
+      </w:r>
+      <w:r>
+        <w:rPr>
+          <w:rFonts w:hint="eastAsia"/>
+        </w:rPr>
+        <w:t>0.5</w:t>
+      </w:r>
+    </w:p>
+    <w:p>
+      <w:pPr>
+        <w:pStyle w:val="a3"/>
+        <w:spacing w:line="100" w:lineRule="atLeast"/>
+        <w:ind w:leftChars="0" w:left="1894" w:firstLine="26"/>
+        <w:rPr>
+          <w:rFonts w:hint="eastAsia"/>
+        </w:rPr>
+      </w:pPr>
+      <w:proofErr w:type="gramStart"/>
+      <w:r>
+        <w:rPr>
+          <w:rFonts w:hint="eastAsia"/>
+        </w:rPr>
+        <w:t>k</w:t>
+      </w:r>
+      <w:proofErr w:type="gramEnd"/>
+      <w:r>
+        <w:rPr>
+          <w:rFonts w:hint="eastAsia"/>
+        </w:rPr>
+        <w:t>~ = 71</w:t>
+      </w:r>
+    </w:p>
+    <w:p>
+      <w:pPr>
+        <w:pStyle w:val="a3"/>
+        <w:spacing w:line="100" w:lineRule="atLeast"/>
+        <w:ind w:leftChars="0" w:left="1894" w:firstLine="26"/>
+        <w:rPr>
+          <w:rFonts w:hint="eastAsia"/>
+        </w:rPr>
+      </w:pPr>
+      <w:r>
+        <w:rPr>
+          <w:rFonts w:hint="eastAsia"/>
+        </w:rPr>
+        <w:t>在不影響到執行效率的情況下，我們將</w:t>
+      </w:r>
+      <w:r>
+        <w:rPr>
+          <w:rFonts w:hint="eastAsia"/>
+        </w:rPr>
+        <w:t>k</w:t>
+      </w:r>
+      <w:r>
+        <w:rPr>
+          <w:rFonts w:hint="eastAsia"/>
+        </w:rPr>
+        <w:t>設成</w:t>
+      </w:r>
+      <w:r>
+        <w:rPr>
+          <w:rFonts w:hint="eastAsia"/>
+        </w:rPr>
+        <w:t>150</w:t>
+      </w:r>
+      <w:r>
+        <w:rPr>
+          <w:rFonts w:hint="eastAsia"/>
+        </w:rPr>
+        <w:t>。</w:t>
+      </w:r>
+    </w:p>
+    <w:p>
+      <w:pPr>
+        <w:pStyle w:val="a3"/>
+        <w:spacing w:line="100" w:lineRule="atLeast"/>
+        <w:ind w:leftChars="0" w:left="1894" w:firstLine="26"/>
+        <w:rPr>
+          <w:rFonts w:hint="eastAsia"/>
+        </w:rPr>
+      </w:pPr>
+      <w:r>
+        <w:rPr>
+          <w:rFonts w:hint="eastAsia"/>
+          <w:noProof/>
+        </w:rPr>
+        <w:drawing>
+          <wp:anchor distT="0" distB="0" distL="114300" distR="114300" simplePos="0" relativeHeight="251660288" behindDoc="0" locked="0" layoutInCell="1" allowOverlap="1" wp14:anchorId="6847BB27" wp14:editId="22E3C14E">
+            <wp:simplePos x="0" y="0"/>
+            <wp:positionH relativeFrom="column">
+              <wp:posOffset>-85725</wp:posOffset>
+            </wp:positionH>
+            <wp:positionV relativeFrom="paragraph">
+              <wp:posOffset>762000</wp:posOffset>
+            </wp:positionV>
+            <wp:extent cx="5010150" cy="1797050"/>
+            <wp:effectExtent l="133350" t="95250" r="152400" b="165100"/>
+            <wp:wrapTopAndBottom/>
+            <wp:docPr id="6" name="圖片 6" descr="D:\VFX\dvx_project2\out_3 (1).jpg"/>
+            <wp:cNvGraphicFramePr>
+              <a:graphicFrameLocks xmlns:a="http://schemas.openxmlformats.org/drawingml/2006/main" noChangeAspect="1"/>
+            </wp:cNvGraphicFramePr>
+            <a:graphic xmlns:a="http://schemas.openxmlformats.org/drawingml/2006/main">
+              <a:graphicData uri="http://schemas.openxmlformats.org/drawingml/2006/picture">
+                <pic:pic xmlns:pic="http://schemas.openxmlformats.org/drawingml/2006/picture">
+                  <pic:nvPicPr>
+                    <pic:cNvPr id="0" name="Picture 3" descr="D:\VFX\dvx_project2\out_3 (1).jpg"/>
+                    <pic:cNvPicPr>
+                      <a:picLocks noChangeAspect="1" noChangeArrowheads="1"/>
+                    </pic:cNvPicPr>
+                  </pic:nvPicPr>
+                  <pic:blipFill>
+                    <a:blip r:embed="rId13" cstate="print">
+                      <a:extLst>
+                        <a:ext uri="{28A0092B-C50C-407E-A947-70E740481C1C}">
+                          <a14:useLocalDpi xmlns:a14="http://schemas.microsoft.com/office/drawing/2010/main" val="0"/>
+                        </a:ext>
+                      </a:extLst>
+                    </a:blip>
+                    <a:srcRect/>
+                    <a:stretch>
+                      <a:fillRect/>
+                    </a:stretch>
+                  </pic:blipFill>
+                  <pic:spPr bwMode="auto">
+                    <a:xfrm>
+                      <a:off x="0" y="0"/>
+                      <a:ext cx="5010150" cy="1797050"/>
+                    </a:xfrm>
+                    <a:prstGeom prst="rect">
+                      <a:avLst/>
+                    </a:prstGeom>
+                    <a:solidFill>
+                      <a:srgbClr val="FFFFFF">
+                        <a:shade val="85000"/>
+                      </a:srgbClr>
+                    </a:solidFill>
+                    <a:ln w="88900" cap="sq">
+                      <a:solidFill>
+                        <a:srgbClr val="FFFFFF"/>
+                      </a:solidFill>
+                      <a:miter lim="800000"/>
+                    </a:ln>
+                    <a:effectLst>
+                      <a:outerShdw blurRad="55000" dist="18000" dir="5400000" algn="tl" rotWithShape="0">
+                        <a:srgbClr val="000000">
+                          <a:alpha val="40000"/>
+                        </a:srgbClr>
+                      </a:outerShdw>
+                    </a:effectLst>
+                    <a:scene3d>
+                      <a:camera prst="orthographicFront"/>
+                      <a:lightRig rig="twoPt" dir="t">
+                        <a:rot lat="0" lon="0" rev="7200000"/>
+                      </a:lightRig>
+                    </a:scene3d>
+                    <a:sp3d>
+                      <a:bevelT w="25400" h="19050"/>
+                      <a:contourClr>
+                        <a:srgbClr val="FFFFFF"/>
+                      </a:contourClr>
+                    </a:sp3d>
+                  </pic:spPr>
+                </pic:pic>
+              </a:graphicData>
+            </a:graphic>
+            <wp14:sizeRelH relativeFrom="page">
+              <wp14:pctWidth>0</wp14:pctWidth>
+            </wp14:sizeRelH>
+            <wp14:sizeRelV relativeFrom="page">
+              <wp14:pctHeight>0</wp14:pctHeight>
+            </wp14:sizeRelV>
+          </wp:anchor>
+        </w:drawing>
+      </w:r>
+      <w:r>
+        <w:rPr>
+          <w:rFonts w:hint="eastAsia"/>
+        </w:rPr>
+        <w:t>選出最佳的</w:t>
+      </w:r>
+      <w:r>
+        <w:rPr>
+          <w:rFonts w:hint="eastAsia"/>
+        </w:rPr>
+        <w:t>Affine</w:t>
+      </w:r>
+      <w:r>
+        <w:rPr>
+          <w:rFonts w:hint="eastAsia"/>
+        </w:rPr>
+        <w:t>後將對影像</w:t>
+      </w:r>
+      <w:proofErr w:type="gramStart"/>
+      <w:r>
+        <w:rPr>
+          <w:rFonts w:hint="eastAsia"/>
+        </w:rPr>
+        <w:t>進行拼</w:t>
+      </w:r>
+      <w:proofErr w:type="gramEnd"/>
+      <w:r>
+        <w:rPr>
+          <w:rFonts w:hint="eastAsia"/>
+        </w:rPr>
+        <w:t>接，反覆拼接後可以得到</w:t>
+      </w:r>
+      <w:r>
+        <w:rPr>
+          <w:rFonts w:hint="eastAsia"/>
+        </w:rPr>
+        <w:t>panorama</w:t>
+      </w:r>
+      <w:r>
+        <w:rPr>
+          <w:rFonts w:hint="eastAsia"/>
+        </w:rPr>
+        <w:t>的雛形</w:t>
+      </w:r>
+      <w:r>
+        <w:rPr>
+          <w:rFonts w:hint="eastAsia"/>
+        </w:rPr>
+        <w:t>(</w:t>
+      </w:r>
+      <w:r>
+        <w:rPr>
+          <w:rFonts w:hint="eastAsia"/>
+        </w:rPr>
+        <w:t>如下圖</w:t>
+      </w:r>
+      <w:r>
+        <w:rPr>
+          <w:rFonts w:hint="eastAsia"/>
+        </w:rPr>
+        <w:t>)</w:t>
+      </w:r>
+      <w:r>
+        <w:rPr>
+          <w:rFonts w:hint="eastAsia"/>
+        </w:rPr>
+        <w:t>。</w:t>
+      </w:r>
+    </w:p>
+    <w:p>
+      <w:pPr>
+        <w:pStyle w:val="a3"/>
+        <w:spacing w:line="100" w:lineRule="atLeast"/>
+        <w:ind w:leftChars="0" w:left="1894" w:firstLine="26"/>
+      </w:pPr>
+    </w:p>
+    <w:p>
+      <w:pPr>
+        <w:pStyle w:val="a3"/>
+        <w:spacing w:line="100" w:lineRule="atLeast"/>
+        <w:ind w:leftChars="0" w:left="454"/>
+        <w:rPr>
           <w:sz w:val="28"/>
         </w:rPr>
       </w:pPr>
@@ -1398,7 +2556,6 @@
         <w:spacing w:line="100" w:lineRule="atLeast"/>
         <w:ind w:leftChars="0" w:left="0"/>
         <w:rPr>
-          <w:rFonts w:hint="eastAsia"/>
           <w:b/>
           <w:sz w:val="28"/>
         </w:rPr>
@@ -1420,10 +2577,561 @@
         <w:spacing w:line="100" w:lineRule="atLeast"/>
         <w:ind w:leftChars="0" w:left="0"/>
         <w:rPr>
-          <w:b/>
-          <w:sz w:val="28"/>
-        </w:rPr>
-      </w:pPr>
+          <w:rFonts w:asciiTheme="minorEastAsia" w:eastAsiaTheme="minorEastAsia" w:hAnsiTheme="minorEastAsia" w:hint="eastAsia"/>
+        </w:rPr>
+      </w:pPr>
+      <w:r>
+        <w:rPr>
+          <w:rFonts w:asciiTheme="minorEastAsia" w:eastAsiaTheme="minorEastAsia" w:hAnsiTheme="minorEastAsia" w:hint="eastAsia"/>
+        </w:rPr>
+        <w:t>在整個實作的過程中遇到了許多問題，整理如下：</w:t>
+      </w:r>
+    </w:p>
+    <w:p>
+      <w:pPr>
+        <w:pStyle w:val="a3"/>
+        <w:numPr>
+          <w:ilvl w:val="3"/>
+          <w:numId w:val="1"/>
+        </w:numPr>
+        <w:spacing w:line="100" w:lineRule="atLeast"/>
+        <w:ind w:leftChars="0"/>
+        <w:rPr>
+          <w:rFonts w:asciiTheme="minorEastAsia" w:eastAsiaTheme="minorEastAsia" w:hAnsiTheme="minorEastAsia" w:hint="eastAsia"/>
+          <w:u w:val="single"/>
+        </w:rPr>
+      </w:pPr>
+      <w:r>
+        <w:rPr>
+          <w:rFonts w:asciiTheme="minorEastAsia" w:eastAsiaTheme="minorEastAsia" w:hAnsiTheme="minorEastAsia" w:hint="eastAsia"/>
+          <w:u w:val="single"/>
+        </w:rPr>
+        <w:t>Harris Corner detector</w:t>
+      </w:r>
+      <w:r>
+        <w:rPr>
+          <w:rFonts w:asciiTheme="minorEastAsia" w:eastAsiaTheme="minorEastAsia" w:hAnsiTheme="minorEastAsia" w:hint="eastAsia"/>
+          <w:u w:val="single"/>
+        </w:rPr>
+        <w:t>門檻值</w:t>
+      </w:r>
+      <w:proofErr w:type="gramStart"/>
+      <w:r>
+        <w:rPr>
+          <w:rFonts w:asciiTheme="minorEastAsia" w:eastAsiaTheme="minorEastAsia" w:hAnsiTheme="minorEastAsia" w:hint="eastAsia"/>
+          <w:u w:val="single"/>
+        </w:rPr>
+        <w:t>太高抓不到</w:t>
+      </w:r>
+      <w:proofErr w:type="gramEnd"/>
+      <w:r>
+        <w:rPr>
+          <w:rFonts w:asciiTheme="minorEastAsia" w:eastAsiaTheme="minorEastAsia" w:hAnsiTheme="minorEastAsia" w:hint="eastAsia"/>
+          <w:u w:val="single"/>
+        </w:rPr>
+        <w:t>特徵點</w:t>
+      </w:r>
+    </w:p>
+    <w:p>
+      <w:pPr>
+        <w:pStyle w:val="a3"/>
+        <w:spacing w:line="100" w:lineRule="atLeast"/>
+        <w:ind w:leftChars="0" w:left="454" w:firstLineChars="200" w:firstLine="480"/>
+        <w:rPr>
+          <w:rFonts w:asciiTheme="minorEastAsia" w:eastAsiaTheme="minorEastAsia" w:hAnsiTheme="minorEastAsia" w:hint="eastAsia"/>
+        </w:rPr>
+      </w:pPr>
+      <w:r>
+        <w:rPr>
+          <w:rFonts w:asciiTheme="minorEastAsia" w:eastAsiaTheme="minorEastAsia" w:hAnsiTheme="minorEastAsia" w:hint="eastAsia"/>
+        </w:rPr>
+        <w:t>原先的</w:t>
+      </w:r>
+      <w:r>
+        <w:rPr>
+          <w:rFonts w:asciiTheme="minorEastAsia" w:eastAsiaTheme="minorEastAsia" w:hAnsiTheme="minorEastAsia" w:hint="eastAsia"/>
+        </w:rPr>
+        <w:t>決定是否要成為特徵點的</w:t>
+      </w:r>
+      <w:r>
+        <w:rPr>
+          <w:rFonts w:asciiTheme="minorEastAsia" w:eastAsiaTheme="minorEastAsia" w:hAnsiTheme="minorEastAsia" w:hint="eastAsia"/>
+        </w:rPr>
+        <w:t>門檻值設在</w:t>
+      </w:r>
+      <w:r>
+        <w:rPr>
+          <w:rFonts w:asciiTheme="minorEastAsia" w:eastAsiaTheme="minorEastAsia" w:hAnsiTheme="minorEastAsia" w:hint="eastAsia"/>
+        </w:rPr>
+        <w:t>：影像裡</w:t>
+      </w:r>
+      <w:r>
+        <w:rPr>
+          <w:rFonts w:asciiTheme="minorEastAsia" w:eastAsiaTheme="minorEastAsia" w:hAnsiTheme="minorEastAsia" w:hint="eastAsia"/>
+        </w:rPr>
+        <w:t>最大的</w:t>
+      </w:r>
+      <w:r>
+        <w:rPr>
+          <w:rFonts w:asciiTheme="minorEastAsia" w:eastAsiaTheme="minorEastAsia" w:hAnsiTheme="minorEastAsia" w:hint="eastAsia"/>
+        </w:rPr>
+        <w:t>分數*0.05，然而這個門檻並不能推廣到所有的影像，只適用於部分影像。有一些影像的</w:t>
+      </w:r>
+      <w:r>
+        <w:rPr>
+          <w:rFonts w:asciiTheme="minorEastAsia" w:eastAsiaTheme="minorEastAsia" w:hAnsiTheme="minorEastAsia" w:hint="eastAsia"/>
+        </w:rPr>
+        <w:lastRenderedPageBreak/>
+        <w:t>重要特徵點變化較小的，很容易會被捨棄掉。</w:t>
+      </w:r>
+    </w:p>
+    <w:p>
+      <w:pPr>
+        <w:pStyle w:val="a3"/>
+        <w:spacing w:line="100" w:lineRule="atLeast"/>
+        <w:ind w:leftChars="0" w:left="454" w:firstLineChars="200" w:firstLine="480"/>
+        <w:rPr>
+          <w:rFonts w:asciiTheme="minorEastAsia" w:eastAsiaTheme="minorEastAsia" w:hAnsiTheme="minorEastAsia" w:hint="eastAsia"/>
+        </w:rPr>
+      </w:pPr>
+      <w:r>
+        <w:rPr>
+          <w:rFonts w:asciiTheme="minorEastAsia" w:eastAsiaTheme="minorEastAsia" w:hAnsiTheme="minorEastAsia" w:hint="eastAsia"/>
+        </w:rPr>
+        <w:t>目前改變輸入，將輸入從灰階影像換成RGB裡面的其中一層，或是使用HSV色彩中的H可以改善部分的狀況。但並不是所有影像都試用。</w:t>
+      </w:r>
+    </w:p>
+    <w:p>
+      <w:pPr>
+        <w:pStyle w:val="a3"/>
+        <w:spacing w:line="100" w:lineRule="atLeast"/>
+        <w:ind w:leftChars="0" w:left="454" w:firstLineChars="200" w:firstLine="480"/>
+        <w:rPr>
+          <w:rFonts w:asciiTheme="minorEastAsia" w:eastAsiaTheme="minorEastAsia" w:hAnsiTheme="minorEastAsia" w:hint="eastAsia"/>
+        </w:rPr>
+      </w:pPr>
+      <w:r>
+        <w:rPr>
+          <w:rFonts w:asciiTheme="minorEastAsia" w:eastAsiaTheme="minorEastAsia" w:hAnsiTheme="minorEastAsia" w:hint="eastAsia"/>
+        </w:rPr>
+        <w:t>也有一些情況只能使用fine tune的方式手動調整參數。</w:t>
+      </w:r>
+    </w:p>
+    <w:p>
+      <w:pPr>
+        <w:pStyle w:val="a3"/>
+        <w:spacing w:line="100" w:lineRule="atLeast"/>
+        <w:ind w:leftChars="0" w:left="454"/>
+        <w:rPr>
+          <w:rFonts w:asciiTheme="minorEastAsia" w:eastAsiaTheme="minorEastAsia" w:hAnsiTheme="minorEastAsia" w:hint="eastAsia"/>
+        </w:rPr>
+      </w:pPr>
+    </w:p>
+    <w:p>
+      <w:pPr>
+        <w:pStyle w:val="a3"/>
+        <w:numPr>
+          <w:ilvl w:val="3"/>
+          <w:numId w:val="1"/>
+        </w:numPr>
+        <w:spacing w:line="100" w:lineRule="atLeast"/>
+        <w:ind w:leftChars="0"/>
+        <w:rPr>
+          <w:rFonts w:asciiTheme="minorEastAsia" w:eastAsiaTheme="minorEastAsia" w:hAnsiTheme="minorEastAsia" w:hint="eastAsia"/>
+          <w:u w:val="single"/>
+        </w:rPr>
+      </w:pPr>
+      <w:r>
+        <w:rPr>
+          <w:rFonts w:asciiTheme="minorEastAsia" w:eastAsiaTheme="minorEastAsia" w:hAnsiTheme="minorEastAsia" w:hint="eastAsia"/>
+          <w:u w:val="single"/>
+        </w:rPr>
+        <w:t>對於旋轉的偵測狀況不佳</w:t>
+      </w:r>
+    </w:p>
+    <w:p>
+      <w:pPr>
+        <w:pStyle w:val="a3"/>
+        <w:spacing w:line="100" w:lineRule="atLeast"/>
+        <w:ind w:leftChars="0" w:left="454"/>
+        <w:rPr>
+          <w:rFonts w:asciiTheme="minorEastAsia" w:eastAsiaTheme="minorEastAsia" w:hAnsiTheme="minorEastAsia" w:hint="eastAsia"/>
+        </w:rPr>
+      </w:pPr>
+      <w:r>
+        <w:rPr>
+          <w:rFonts w:asciiTheme="minorEastAsia" w:eastAsiaTheme="minorEastAsia" w:hAnsiTheme="minorEastAsia" w:hint="eastAsia"/>
+        </w:rPr>
+        <w:t>因為使用的</w:t>
+      </w:r>
+      <w:r>
+        <w:rPr>
+          <w:rFonts w:asciiTheme="minorEastAsia" w:eastAsiaTheme="minorEastAsia" w:hAnsiTheme="minorEastAsia" w:hint="eastAsia"/>
+        </w:rPr>
+        <w:t>descriptor是影像的強度差</w:t>
+      </w:r>
+      <w:r>
+        <w:rPr>
+          <w:rFonts w:asciiTheme="minorEastAsia" w:eastAsiaTheme="minorEastAsia" w:hAnsiTheme="minorEastAsia" w:hint="eastAsia"/>
+        </w:rPr>
+        <w:t>異</w:t>
+      </w:r>
+      <w:r>
+        <w:rPr>
+          <w:rFonts w:asciiTheme="minorEastAsia" w:eastAsiaTheme="minorEastAsia" w:hAnsiTheme="minorEastAsia" w:hint="eastAsia"/>
+        </w:rPr>
+        <w:t>，因此旋轉會讓特徵點周圍的影像強度分布產生旋轉，而計算出較大的距離，不利於偵測。目前還沒有時間改善這個問題，比較好的方式之</w:t>
+      </w:r>
+      <w:proofErr w:type="gramStart"/>
+      <w:r>
+        <w:rPr>
+          <w:rFonts w:asciiTheme="minorEastAsia" w:eastAsiaTheme="minorEastAsia" w:hAnsiTheme="minorEastAsia" w:hint="eastAsia"/>
+        </w:rPr>
+        <w:t>一</w:t>
+      </w:r>
+      <w:proofErr w:type="gramEnd"/>
+      <w:r>
+        <w:rPr>
+          <w:rFonts w:asciiTheme="minorEastAsia" w:eastAsiaTheme="minorEastAsia" w:hAnsiTheme="minorEastAsia" w:hint="eastAsia"/>
+        </w:rPr>
+        <w:t>應該是改用SIFT的descriptor。</w:t>
+      </w:r>
+    </w:p>
+    <w:p>
+      <w:pPr>
+        <w:pStyle w:val="a3"/>
+        <w:spacing w:line="100" w:lineRule="atLeast"/>
+        <w:ind w:leftChars="0" w:left="454"/>
+        <w:rPr>
+          <w:rFonts w:asciiTheme="minorEastAsia" w:eastAsiaTheme="minorEastAsia" w:hAnsiTheme="minorEastAsia" w:hint="eastAsia"/>
+        </w:rPr>
+      </w:pPr>
+    </w:p>
+    <w:p>
+      <w:pPr>
+        <w:pStyle w:val="a3"/>
+        <w:numPr>
+          <w:ilvl w:val="3"/>
+          <w:numId w:val="1"/>
+        </w:numPr>
+        <w:spacing w:line="100" w:lineRule="atLeast"/>
+        <w:ind w:leftChars="0"/>
+        <w:rPr>
+          <w:rFonts w:asciiTheme="minorEastAsia" w:eastAsiaTheme="minorEastAsia" w:hAnsiTheme="minorEastAsia" w:hint="eastAsia"/>
+          <w:u w:val="single"/>
+        </w:rPr>
+      </w:pPr>
+      <w:r>
+        <w:rPr>
+          <w:rFonts w:asciiTheme="minorEastAsia" w:eastAsiaTheme="minorEastAsia" w:hAnsiTheme="minorEastAsia" w:hint="eastAsia"/>
+          <w:u w:val="single"/>
+        </w:rPr>
+        <w:t>對於樹葉的辨識效果差</w:t>
+      </w:r>
+    </w:p>
+    <w:p>
+      <w:pPr>
+        <w:pStyle w:val="a3"/>
+        <w:spacing w:line="100" w:lineRule="atLeast"/>
+        <w:ind w:leftChars="0" w:left="454" w:firstLineChars="200" w:firstLine="480"/>
+        <w:rPr>
+          <w:rFonts w:asciiTheme="minorEastAsia" w:eastAsiaTheme="minorEastAsia" w:hAnsiTheme="minorEastAsia" w:hint="eastAsia"/>
+        </w:rPr>
+      </w:pPr>
+      <w:r>
+        <w:rPr>
+          <w:rFonts w:asciiTheme="minorEastAsia" w:eastAsiaTheme="minorEastAsia" w:hAnsiTheme="minorEastAsia" w:hint="eastAsia"/>
+        </w:rPr>
+        <w:t>我們一開始拍了許多戶外的照片，這些照片有大量的樹木入鏡。</w:t>
+      </w:r>
+      <w:r>
+        <w:rPr>
+          <w:rFonts w:asciiTheme="minorEastAsia" w:eastAsiaTheme="minorEastAsia" w:hAnsiTheme="minorEastAsia" w:hint="eastAsia"/>
+        </w:rPr>
+        <w:t>因為樹葉在陽光下會造成強烈的反差，其面積又小，很容易被Harris Corner Detector偵測到，成為image matching中最大的干擾。大部分的時候，feature match和RANSAC階段會排除掉大部分的樹葉特徵點，然而，當影像中其餘特徵點的強度不足時，樹葉的特徵點很容易會被採納進35個特徵對中，製造大量的outlier。</w:t>
+      </w:r>
+    </w:p>
+    <w:p>
+      <w:pPr>
+        <w:pStyle w:val="a3"/>
+        <w:numPr>
+          <w:ilvl w:val="3"/>
+          <w:numId w:val="1"/>
+        </w:numPr>
+        <w:spacing w:line="100" w:lineRule="atLeast"/>
+        <w:ind w:leftChars="0"/>
+        <w:rPr>
+          <w:rFonts w:asciiTheme="minorEastAsia" w:eastAsiaTheme="minorEastAsia" w:hAnsiTheme="minorEastAsia" w:hint="eastAsia"/>
+          <w:u w:val="single"/>
+        </w:rPr>
+      </w:pPr>
+      <w:r>
+        <w:rPr>
+          <w:rFonts w:asciiTheme="minorEastAsia" w:eastAsiaTheme="minorEastAsia" w:hAnsiTheme="minorEastAsia" w:hint="eastAsia"/>
+          <w:u w:val="single"/>
+        </w:rPr>
+        <w:t>平坦的景象找不到特徵點</w:t>
+      </w:r>
+    </w:p>
+    <w:p>
+      <w:pPr>
+        <w:pStyle w:val="a3"/>
+        <w:spacing w:line="100" w:lineRule="atLeast"/>
+        <w:ind w:leftChars="0" w:left="454"/>
+        <w:rPr>
+          <w:rFonts w:asciiTheme="minorEastAsia" w:eastAsiaTheme="minorEastAsia" w:hAnsiTheme="minorEastAsia" w:hint="eastAsia"/>
+        </w:rPr>
+      </w:pPr>
+      <w:r>
+        <w:rPr>
+          <w:rFonts w:hint="eastAsia"/>
+          <w:noProof/>
+        </w:rPr>
+        <w:drawing>
+          <wp:anchor distT="0" distB="0" distL="114300" distR="114300" simplePos="0" relativeHeight="251659264" behindDoc="0" locked="0" layoutInCell="1" allowOverlap="1" wp14:anchorId="0DF07382" wp14:editId="5C8C04D6">
+            <wp:simplePos x="0" y="0"/>
+            <wp:positionH relativeFrom="column">
+              <wp:posOffset>2571750</wp:posOffset>
+            </wp:positionH>
+            <wp:positionV relativeFrom="paragraph">
+              <wp:posOffset>857250</wp:posOffset>
+            </wp:positionV>
+            <wp:extent cx="1828800" cy="2438400"/>
+            <wp:effectExtent l="133350" t="114300" r="152400" b="171450"/>
+            <wp:wrapTopAndBottom/>
+            <wp:docPr id="3" name="圖片 3" descr="D:\VFX\dvx_project2\stair (6).JPG"/>
+            <wp:cNvGraphicFramePr>
+              <a:graphicFrameLocks xmlns:a="http://schemas.openxmlformats.org/drawingml/2006/main" noChangeAspect="1"/>
+            </wp:cNvGraphicFramePr>
+            <a:graphic xmlns:a="http://schemas.openxmlformats.org/drawingml/2006/main">
+              <a:graphicData uri="http://schemas.openxmlformats.org/drawingml/2006/picture">
+                <pic:pic xmlns:pic="http://schemas.openxmlformats.org/drawingml/2006/picture">
+                  <pic:nvPicPr>
+                    <pic:cNvPr id="0" name="Picture 1" descr="D:\VFX\dvx_project2\stair (6).JPG"/>
+                    <pic:cNvPicPr>
+                      <a:picLocks noChangeAspect="1" noChangeArrowheads="1"/>
+                    </pic:cNvPicPr>
+                  </pic:nvPicPr>
+                  <pic:blipFill>
+                    <a:blip r:embed="rId14" cstate="print">
+                      <a:extLst>
+                        <a:ext uri="{28A0092B-C50C-407E-A947-70E740481C1C}">
+                          <a14:useLocalDpi xmlns:a14="http://schemas.microsoft.com/office/drawing/2010/main" val="0"/>
+                        </a:ext>
+                      </a:extLst>
+                    </a:blip>
+                    <a:srcRect/>
+                    <a:stretch>
+                      <a:fillRect/>
+                    </a:stretch>
+                  </pic:blipFill>
+                  <pic:spPr bwMode="auto">
+                    <a:xfrm>
+                      <a:off x="0" y="0"/>
+                      <a:ext cx="1828800" cy="2438400"/>
+                    </a:xfrm>
+                    <a:prstGeom prst="rect">
+                      <a:avLst/>
+                    </a:prstGeom>
+                    <a:solidFill>
+                      <a:srgbClr val="FFFFFF">
+                        <a:shade val="85000"/>
+                      </a:srgbClr>
+                    </a:solidFill>
+                    <a:ln w="88900" cap="sq">
+                      <a:solidFill>
+                        <a:srgbClr val="FFFFFF"/>
+                      </a:solidFill>
+                      <a:miter lim="800000"/>
+                    </a:ln>
+                    <a:effectLst>
+                      <a:outerShdw blurRad="55000" dist="18000" dir="5400000" algn="tl" rotWithShape="0">
+                        <a:srgbClr val="000000">
+                          <a:alpha val="40000"/>
+                        </a:srgbClr>
+                      </a:outerShdw>
+                    </a:effectLst>
+                    <a:scene3d>
+                      <a:camera prst="orthographicFront"/>
+                      <a:lightRig rig="twoPt" dir="t">
+                        <a:rot lat="0" lon="0" rev="7200000"/>
+                      </a:lightRig>
+                    </a:scene3d>
+                    <a:sp3d>
+                      <a:bevelT w="25400" h="19050"/>
+                      <a:contourClr>
+                        <a:srgbClr val="FFFFFF"/>
+                      </a:contourClr>
+                    </a:sp3d>
+                  </pic:spPr>
+                </pic:pic>
+              </a:graphicData>
+            </a:graphic>
+            <wp14:sizeRelH relativeFrom="page">
+              <wp14:pctWidth>0</wp14:pctWidth>
+            </wp14:sizeRelH>
+            <wp14:sizeRelV relativeFrom="page">
+              <wp14:pctHeight>0</wp14:pctHeight>
+            </wp14:sizeRelV>
+          </wp:anchor>
+        </w:drawing>
+      </w:r>
+      <w:r>
+        <w:rPr>
+          <w:rFonts w:asciiTheme="minorEastAsia" w:eastAsiaTheme="minorEastAsia" w:hAnsiTheme="minorEastAsia" w:hint="eastAsia"/>
+          <w:noProof/>
+        </w:rPr>
+        <w:drawing>
+          <wp:anchor distT="0" distB="0" distL="114300" distR="114300" simplePos="0" relativeHeight="251658240" behindDoc="0" locked="0" layoutInCell="1" allowOverlap="1" wp14:anchorId="02A271F1" wp14:editId="2CF9E91E">
+            <wp:simplePos x="0" y="0"/>
+            <wp:positionH relativeFrom="column">
+              <wp:posOffset>257175</wp:posOffset>
+            </wp:positionH>
+            <wp:positionV relativeFrom="paragraph">
+              <wp:posOffset>857250</wp:posOffset>
+            </wp:positionV>
+            <wp:extent cx="1828800" cy="2438400"/>
+            <wp:effectExtent l="133350" t="114300" r="152400" b="171450"/>
+            <wp:wrapSquare wrapText="bothSides"/>
+            <wp:docPr id="5" name="圖片 5" descr="D:\VFX\dvx_project2\stair (5).JPG"/>
+            <wp:cNvGraphicFramePr>
+              <a:graphicFrameLocks xmlns:a="http://schemas.openxmlformats.org/drawingml/2006/main" noChangeAspect="1"/>
+            </wp:cNvGraphicFramePr>
+            <a:graphic xmlns:a="http://schemas.openxmlformats.org/drawingml/2006/main">
+              <a:graphicData uri="http://schemas.openxmlformats.org/drawingml/2006/picture">
+                <pic:pic xmlns:pic="http://schemas.openxmlformats.org/drawingml/2006/picture">
+                  <pic:nvPicPr>
+                    <pic:cNvPr id="0" name="Picture 2" descr="D:\VFX\dvx_project2\stair (5).JPG"/>
+                    <pic:cNvPicPr>
+                      <a:picLocks noChangeAspect="1" noChangeArrowheads="1"/>
+                    </pic:cNvPicPr>
+                  </pic:nvPicPr>
+                  <pic:blipFill>
+                    <a:blip r:embed="rId15" cstate="print">
+                      <a:extLst>
+                        <a:ext uri="{28A0092B-C50C-407E-A947-70E740481C1C}">
+                          <a14:useLocalDpi xmlns:a14="http://schemas.microsoft.com/office/drawing/2010/main" val="0"/>
+                        </a:ext>
+                      </a:extLst>
+                    </a:blip>
+                    <a:srcRect/>
+                    <a:stretch>
+                      <a:fillRect/>
+                    </a:stretch>
+                  </pic:blipFill>
+                  <pic:spPr bwMode="auto">
+                    <a:xfrm>
+                      <a:off x="0" y="0"/>
+                      <a:ext cx="1828800" cy="2438400"/>
+                    </a:xfrm>
+                    <a:prstGeom prst="rect">
+                      <a:avLst/>
+                    </a:prstGeom>
+                    <a:solidFill>
+                      <a:srgbClr val="FFFFFF">
+                        <a:shade val="85000"/>
+                      </a:srgbClr>
+                    </a:solidFill>
+                    <a:ln w="88900" cap="sq">
+                      <a:solidFill>
+                        <a:srgbClr val="FFFFFF"/>
+                      </a:solidFill>
+                      <a:miter lim="800000"/>
+                    </a:ln>
+                    <a:effectLst>
+                      <a:outerShdw blurRad="55000" dist="18000" dir="5400000" algn="tl" rotWithShape="0">
+                        <a:srgbClr val="000000">
+                          <a:alpha val="40000"/>
+                        </a:srgbClr>
+                      </a:outerShdw>
+                    </a:effectLst>
+                    <a:scene3d>
+                      <a:camera prst="orthographicFront"/>
+                      <a:lightRig rig="twoPt" dir="t">
+                        <a:rot lat="0" lon="0" rev="7200000"/>
+                      </a:lightRig>
+                    </a:scene3d>
+                    <a:sp3d>
+                      <a:bevelT w="25400" h="19050"/>
+                      <a:contourClr>
+                        <a:srgbClr val="FFFFFF"/>
+                      </a:contourClr>
+                    </a:sp3d>
+                  </pic:spPr>
+                </pic:pic>
+              </a:graphicData>
+            </a:graphic>
+            <wp14:sizeRelH relativeFrom="page">
+              <wp14:pctWidth>0</wp14:pctWidth>
+            </wp14:sizeRelH>
+            <wp14:sizeRelV relativeFrom="page">
+              <wp14:pctHeight>0</wp14:pctHeight>
+            </wp14:sizeRelV>
+          </wp:anchor>
+        </w:drawing>
+      </w:r>
+      <w:r>
+        <w:rPr>
+          <w:rFonts w:asciiTheme="minorEastAsia" w:eastAsiaTheme="minorEastAsia" w:hAnsiTheme="minorEastAsia" w:hint="eastAsia"/>
+        </w:rPr>
+        <w:t>當兩張影像的重疊之處太過平坦，沒有足夠的特徵點時，拼接就會出現問</w:t>
+      </w:r>
+      <w:r>
+        <w:rPr>
+          <w:rFonts w:asciiTheme="minorEastAsia" w:eastAsiaTheme="minorEastAsia" w:hAnsiTheme="minorEastAsia" w:hint="eastAsia"/>
+        </w:rPr>
+        <w:t>題。見下二圖：</w:t>
+      </w:r>
+    </w:p>
+    <w:p>
+      <w:pPr>
+        <w:pStyle w:val="a3"/>
+        <w:spacing w:line="100" w:lineRule="atLeast"/>
+        <w:ind w:leftChars="0" w:left="454"/>
+        <w:rPr>
+          <w:rFonts w:asciiTheme="minorEastAsia" w:eastAsiaTheme="minorEastAsia" w:hAnsiTheme="minorEastAsia" w:hint="eastAsia"/>
+        </w:rPr>
+      </w:pPr>
+      <w:r>
+        <w:rPr>
+          <w:rFonts w:asciiTheme="minorEastAsia" w:eastAsiaTheme="minorEastAsia" w:hAnsiTheme="minorEastAsia" w:hint="eastAsia"/>
+        </w:rPr>
+        <w:t>可以看見此二圖在重疊處幾乎平坦。</w:t>
+      </w:r>
+    </w:p>
+    <w:p>
+      <w:pPr>
+        <w:pStyle w:val="a3"/>
+        <w:spacing w:line="100" w:lineRule="atLeast"/>
+        <w:ind w:leftChars="0" w:left="454"/>
+        <w:rPr>
+          <w:rFonts w:asciiTheme="minorEastAsia" w:eastAsiaTheme="minorEastAsia" w:hAnsiTheme="minorEastAsia" w:hint="eastAsia"/>
+          <w:u w:val="single"/>
+        </w:rPr>
+      </w:pPr>
+    </w:p>
+    <w:p>
+      <w:pPr>
+        <w:pStyle w:val="a3"/>
+        <w:numPr>
+          <w:ilvl w:val="3"/>
+          <w:numId w:val="1"/>
+        </w:numPr>
+        <w:spacing w:line="100" w:lineRule="atLeast"/>
+        <w:ind w:leftChars="0"/>
+        <w:rPr>
+          <w:rFonts w:asciiTheme="minorEastAsia" w:eastAsiaTheme="minorEastAsia" w:hAnsiTheme="minorEastAsia" w:hint="eastAsia"/>
+          <w:u w:val="single"/>
+        </w:rPr>
+      </w:pPr>
+      <w:r>
+        <w:rPr>
+          <w:rFonts w:asciiTheme="minorEastAsia" w:eastAsiaTheme="minorEastAsia" w:hAnsiTheme="minorEastAsia" w:hint="eastAsia"/>
+          <w:u w:val="single"/>
+        </w:rPr>
+        <w:lastRenderedPageBreak/>
+        <w:t>曝光率影響大</w:t>
+      </w:r>
     </w:p>
     <w:p>
       <w:pPr>
@@ -1432,9 +3140,377 @@
         <w:spacing w:line="100" w:lineRule="atLeast"/>
         <w:ind w:leftChars="0" w:left="567"/>
         <w:rPr>
+          <w:rFonts w:hint="eastAsia"/>
           <w:kern w:val="0"/>
         </w:rPr>
       </w:pPr>
+      <w:r>
+        <w:rPr>
+          <w:rFonts w:hint="eastAsia"/>
+          <w:kern w:val="0"/>
+        </w:rPr>
+        <w:t>以影像差異作為</w:t>
+      </w:r>
+      <w:r>
+        <w:rPr>
+          <w:rFonts w:hint="eastAsia"/>
+          <w:kern w:val="0"/>
+        </w:rPr>
+        <w:t>descriptor</w:t>
+      </w:r>
+      <w:r>
+        <w:rPr>
+          <w:rFonts w:hint="eastAsia"/>
+          <w:kern w:val="0"/>
+        </w:rPr>
+        <w:t>的缺點之二就是受到曝光率的影響。曝光率的差異將會增加一對正確的特徵對之間的距離、降低其分數。</w:t>
+      </w:r>
+    </w:p>
+    <w:p>
+      <w:pPr>
+        <w:pStyle w:val="a3"/>
+        <w:widowControl/>
+        <w:spacing w:line="100" w:lineRule="atLeast"/>
+        <w:ind w:leftChars="0" w:left="567"/>
+        <w:rPr>
+          <w:rFonts w:hint="eastAsia"/>
+          <w:kern w:val="0"/>
+        </w:rPr>
+      </w:pPr>
+      <w:r>
+        <w:rPr>
+          <w:rFonts w:hint="eastAsia"/>
+          <w:kern w:val="0"/>
+        </w:rPr>
+        <w:t>以此二影像為例：</w:t>
+      </w:r>
+    </w:p>
+    <w:p>
+      <w:pPr>
+        <w:pStyle w:val="a3"/>
+        <w:widowControl/>
+        <w:spacing w:line="100" w:lineRule="atLeast"/>
+        <w:ind w:leftChars="0" w:left="567"/>
+        <w:rPr>
+          <w:rFonts w:hint="eastAsia"/>
+          <w:kern w:val="0"/>
+        </w:rPr>
+      </w:pPr>
+      <w:r>
+        <w:rPr>
+          <w:rFonts w:hint="eastAsia"/>
+          <w:noProof/>
+          <w:kern w:val="0"/>
+        </w:rPr>
+        <w:drawing>
+          <wp:inline distT="0" distB="0" distL="0" distR="0">
+            <wp:extent cx="1828800" cy="2438400"/>
+            <wp:effectExtent l="133350" t="114300" r="152400" b="171450"/>
+            <wp:docPr id="7" name="圖片 7" descr="D:\VFX\dvx_project2\house (2).JPG"/>
+            <wp:cNvGraphicFramePr>
+              <a:graphicFrameLocks xmlns:a="http://schemas.openxmlformats.org/drawingml/2006/main" noChangeAspect="1"/>
+            </wp:cNvGraphicFramePr>
+            <a:graphic xmlns:a="http://schemas.openxmlformats.org/drawingml/2006/main">
+              <a:graphicData uri="http://schemas.openxmlformats.org/drawingml/2006/picture">
+                <pic:pic xmlns:pic="http://schemas.openxmlformats.org/drawingml/2006/picture">
+                  <pic:nvPicPr>
+                    <pic:cNvPr id="0" name="Picture 4" descr="D:\VFX\dvx_project2\house (2).JPG"/>
+                    <pic:cNvPicPr>
+                      <a:picLocks noChangeAspect="1" noChangeArrowheads="1"/>
+                    </pic:cNvPicPr>
+                  </pic:nvPicPr>
+                  <pic:blipFill>
+                    <a:blip r:embed="rId16" cstate="print">
+                      <a:extLst>
+                        <a:ext uri="{28A0092B-C50C-407E-A947-70E740481C1C}">
+                          <a14:useLocalDpi xmlns:a14="http://schemas.microsoft.com/office/drawing/2010/main" val="0"/>
+                        </a:ext>
+                      </a:extLst>
+                    </a:blip>
+                    <a:srcRect/>
+                    <a:stretch>
+                      <a:fillRect/>
+                    </a:stretch>
+                  </pic:blipFill>
+                  <pic:spPr bwMode="auto">
+                    <a:xfrm>
+                      <a:off x="0" y="0"/>
+                      <a:ext cx="1828800" cy="2438400"/>
+                    </a:xfrm>
+                    <a:prstGeom prst="rect">
+                      <a:avLst/>
+                    </a:prstGeom>
+                    <a:solidFill>
+                      <a:srgbClr val="FFFFFF">
+                        <a:shade val="85000"/>
+                      </a:srgbClr>
+                    </a:solidFill>
+                    <a:ln w="88900" cap="sq">
+                      <a:solidFill>
+                        <a:srgbClr val="FFFFFF"/>
+                      </a:solidFill>
+                      <a:miter lim="800000"/>
+                    </a:ln>
+                    <a:effectLst>
+                      <a:outerShdw blurRad="55000" dist="18000" dir="5400000" algn="tl" rotWithShape="0">
+                        <a:srgbClr val="000000">
+                          <a:alpha val="40000"/>
+                        </a:srgbClr>
+                      </a:outerShdw>
+                    </a:effectLst>
+                    <a:scene3d>
+                      <a:camera prst="orthographicFront"/>
+                      <a:lightRig rig="twoPt" dir="t">
+                        <a:rot lat="0" lon="0" rev="7200000"/>
+                      </a:lightRig>
+                    </a:scene3d>
+                    <a:sp3d>
+                      <a:bevelT w="25400" h="19050"/>
+                      <a:contourClr>
+                        <a:srgbClr val="FFFFFF"/>
+                      </a:contourClr>
+                    </a:sp3d>
+                  </pic:spPr>
+                </pic:pic>
+              </a:graphicData>
+            </a:graphic>
+          </wp:inline>
+        </w:drawing>
+      </w:r>
+      <w:r>
+        <w:rPr>
+          <w:rFonts w:hint="eastAsia"/>
+          <w:noProof/>
+          <w:kern w:val="0"/>
+        </w:rPr>
+        <w:drawing>
+          <wp:inline distT="0" distB="0" distL="0" distR="0">
+            <wp:extent cx="1828800" cy="2438400"/>
+            <wp:effectExtent l="133350" t="114300" r="152400" b="171450"/>
+            <wp:docPr id="8" name="圖片 8" descr="D:\VFX\dvx_project2\house (1).JPG"/>
+            <wp:cNvGraphicFramePr>
+              <a:graphicFrameLocks xmlns:a="http://schemas.openxmlformats.org/drawingml/2006/main" noChangeAspect="1"/>
+            </wp:cNvGraphicFramePr>
+            <a:graphic xmlns:a="http://schemas.openxmlformats.org/drawingml/2006/main">
+              <a:graphicData uri="http://schemas.openxmlformats.org/drawingml/2006/picture">
+                <pic:pic xmlns:pic="http://schemas.openxmlformats.org/drawingml/2006/picture">
+                  <pic:nvPicPr>
+                    <pic:cNvPr id="0" name="Picture 5" descr="D:\VFX\dvx_project2\house (1).JPG"/>
+                    <pic:cNvPicPr>
+                      <a:picLocks noChangeAspect="1" noChangeArrowheads="1"/>
+                    </pic:cNvPicPr>
+                  </pic:nvPicPr>
+                  <pic:blipFill>
+                    <a:blip r:embed="rId17" cstate="print">
+                      <a:extLst>
+                        <a:ext uri="{28A0092B-C50C-407E-A947-70E740481C1C}">
+                          <a14:useLocalDpi xmlns:a14="http://schemas.microsoft.com/office/drawing/2010/main" val="0"/>
+                        </a:ext>
+                      </a:extLst>
+                    </a:blip>
+                    <a:srcRect/>
+                    <a:stretch>
+                      <a:fillRect/>
+                    </a:stretch>
+                  </pic:blipFill>
+                  <pic:spPr bwMode="auto">
+                    <a:xfrm>
+                      <a:off x="0" y="0"/>
+                      <a:ext cx="1828800" cy="2438400"/>
+                    </a:xfrm>
+                    <a:prstGeom prst="rect">
+                      <a:avLst/>
+                    </a:prstGeom>
+                    <a:solidFill>
+                      <a:srgbClr val="FFFFFF">
+                        <a:shade val="85000"/>
+                      </a:srgbClr>
+                    </a:solidFill>
+                    <a:ln w="88900" cap="sq">
+                      <a:solidFill>
+                        <a:srgbClr val="FFFFFF"/>
+                      </a:solidFill>
+                      <a:miter lim="800000"/>
+                    </a:ln>
+                    <a:effectLst>
+                      <a:outerShdw blurRad="55000" dist="18000" dir="5400000" algn="tl" rotWithShape="0">
+                        <a:srgbClr val="000000">
+                          <a:alpha val="40000"/>
+                        </a:srgbClr>
+                      </a:outerShdw>
+                    </a:effectLst>
+                    <a:scene3d>
+                      <a:camera prst="orthographicFront"/>
+                      <a:lightRig rig="twoPt" dir="t">
+                        <a:rot lat="0" lon="0" rev="7200000"/>
+                      </a:lightRig>
+                    </a:scene3d>
+                    <a:sp3d>
+                      <a:bevelT w="25400" h="19050"/>
+                      <a:contourClr>
+                        <a:srgbClr val="FFFFFF"/>
+                      </a:contourClr>
+                    </a:sp3d>
+                  </pic:spPr>
+                </pic:pic>
+              </a:graphicData>
+            </a:graphic>
+          </wp:inline>
+        </w:drawing>
+      </w:r>
+    </w:p>
+    <w:p>
+      <w:pPr>
+        <w:pStyle w:val="a3"/>
+        <w:widowControl/>
+        <w:spacing w:line="100" w:lineRule="atLeast"/>
+        <w:ind w:leftChars="0" w:left="567"/>
+        <w:rPr>
+          <w:rFonts w:hint="eastAsia"/>
+          <w:kern w:val="0"/>
+        </w:rPr>
+      </w:pPr>
+      <w:r>
+        <w:rPr>
+          <w:rFonts w:hint="eastAsia"/>
+          <w:kern w:val="0"/>
+        </w:rPr>
+        <w:t>偵測出的結果如下：</w:t>
+      </w:r>
+    </w:p>
+    <w:p>
+      <w:pPr>
+        <w:pStyle w:val="a3"/>
+        <w:widowControl/>
+        <w:spacing w:line="100" w:lineRule="atLeast"/>
+        <w:ind w:leftChars="0" w:left="567"/>
+        <w:rPr>
+          <w:rFonts w:hint="eastAsia"/>
+          <w:kern w:val="0"/>
+        </w:rPr>
+      </w:pPr>
+      <w:r>
+        <w:rPr>
+          <w:noProof/>
+          <w:kern w:val="0"/>
+        </w:rPr>
+        <w:drawing>
+          <wp:inline distT="0" distB="0" distL="0" distR="0">
+            <wp:extent cx="4305300" cy="3067050"/>
+            <wp:effectExtent l="133350" t="114300" r="152400" b="171450"/>
+            <wp:docPr id="9" name="圖片 9"/>
+            <wp:cNvGraphicFramePr>
+              <a:graphicFrameLocks xmlns:a="http://schemas.openxmlformats.org/drawingml/2006/main" noChangeAspect="1"/>
+            </wp:cNvGraphicFramePr>
+            <a:graphic xmlns:a="http://schemas.openxmlformats.org/drawingml/2006/main">
+              <a:graphicData uri="http://schemas.openxmlformats.org/drawingml/2006/picture">
+                <pic:pic xmlns:pic="http://schemas.openxmlformats.org/drawingml/2006/picture">
+                  <pic:nvPicPr>
+                    <pic:cNvPr id="0" name="bad_result .jpg"/>
+                    <pic:cNvPicPr/>
+                  </pic:nvPicPr>
+                  <pic:blipFill rotWithShape="1">
+                    <a:blip r:embed="rId18">
+                      <a:extLst>
+                        <a:ext uri="{28A0092B-C50C-407E-A947-70E740481C1C}">
+                          <a14:useLocalDpi xmlns:a14="http://schemas.microsoft.com/office/drawing/2010/main" val="0"/>
+                        </a:ext>
+                      </a:extLst>
+                    </a:blip>
+                    <a:srcRect l="9387" t="5319" r="9015" b="9043"/>
+                    <a:stretch/>
+                  </pic:blipFill>
+                  <pic:spPr bwMode="auto">
+                    <a:xfrm>
+                      <a:off x="0" y="0"/>
+                      <a:ext cx="4303774" cy="3065963"/>
+                    </a:xfrm>
+                    <a:prstGeom prst="rect">
+                      <a:avLst/>
+                    </a:prstGeom>
+                    <a:solidFill>
+                      <a:srgbClr val="FFFFFF">
+                        <a:shade val="85000"/>
+                      </a:srgbClr>
+                    </a:solidFill>
+                    <a:ln w="88900" cap="sq">
+                      <a:solidFill>
+                        <a:srgbClr val="FFFFFF"/>
+                      </a:solidFill>
+                      <a:miter lim="800000"/>
+                    </a:ln>
+                    <a:effectLst>
+                      <a:outerShdw blurRad="55000" dist="18000" dir="5400000" algn="tl" rotWithShape="0">
+                        <a:srgbClr val="000000">
+                          <a:alpha val="40000"/>
+                        </a:srgbClr>
+                      </a:outerShdw>
+                    </a:effectLst>
+                    <a:scene3d>
+                      <a:camera prst="orthographicFront"/>
+                      <a:lightRig rig="twoPt" dir="t">
+                        <a:rot lat="0" lon="0" rev="7200000"/>
+                      </a:lightRig>
+                    </a:scene3d>
+                    <a:sp3d>
+                      <a:bevelT w="25400" h="19050"/>
+                      <a:contourClr>
+                        <a:srgbClr val="FFFFFF"/>
+                      </a:contourClr>
+                    </a:sp3d>
+                    <a:extLst>
+                      <a:ext uri="{53640926-AAD7-44D8-BBD7-CCE9431645EC}">
+                        <a14:shadowObscured xmlns:a14="http://schemas.microsoft.com/office/drawing/2010/main"/>
+                      </a:ext>
+                    </a:extLst>
+                  </pic:spPr>
+                </pic:pic>
+              </a:graphicData>
+            </a:graphic>
+          </wp:inline>
+        </w:drawing>
+      </w:r>
+    </w:p>
+    <w:p>
+      <w:pPr>
+        <w:pStyle w:val="a3"/>
+        <w:widowControl/>
+        <w:spacing w:line="100" w:lineRule="atLeast"/>
+        <w:ind w:leftChars="0" w:left="567"/>
+        <w:rPr>
+          <w:kern w:val="0"/>
+        </w:rPr>
+      </w:pPr>
+      <w:r>
+        <w:rPr>
+          <w:rFonts w:hint="eastAsia"/>
+          <w:kern w:val="0"/>
+        </w:rPr>
+        <w:t>可以看見，因為小建築的曝光率有不小的差異，因此讓</w:t>
+      </w:r>
+      <w:r>
+        <w:rPr>
+          <w:rFonts w:hint="eastAsia"/>
+          <w:kern w:val="0"/>
+        </w:rPr>
+        <w:t>上面的</w:t>
+      </w:r>
+      <w:bookmarkStart w:id="0" w:name="_GoBack"/>
+      <w:bookmarkEnd w:id="0"/>
+      <w:r>
+        <w:rPr>
+          <w:rFonts w:hint="eastAsia"/>
+          <w:kern w:val="0"/>
+        </w:rPr>
+        <w:t>樹葉主導了大部分的特徵對</w:t>
+      </w:r>
+      <w:r>
+        <w:rPr>
+          <w:rFonts w:hint="eastAsia"/>
+          <w:kern w:val="0"/>
+        </w:rPr>
+        <w:t>。</w:t>
+      </w:r>
     </w:p>
     <w:sectPr>
       <w:pgSz w:w="11906" w:h="16838"/>
@@ -3249,6 +5325,13 @@
         </dgm:presLayoutVars>
       </dgm:prSet>
       <dgm:spPr/>
+      <dgm:t>
+        <a:bodyPr/>
+        <a:lstStyle/>
+        <a:p>
+          <a:endParaRPr lang="zh-TW" altLang="en-US"/>
+        </a:p>
+      </dgm:t>
     </dgm:pt>
     <dgm:pt modelId="{C73509DE-C073-48BD-A9A4-325E580D5E1F}" type="pres">
       <dgm:prSet presAssocID="{0254A9B0-248D-4580-A4C1-5861E8DA4C4C}" presName="composite" presStyleCnt="0"/>
@@ -3262,6 +5345,13 @@
         </dgm:presLayoutVars>
       </dgm:prSet>
       <dgm:spPr/>
+      <dgm:t>
+        <a:bodyPr/>
+        <a:lstStyle/>
+        <a:p>
+          <a:endParaRPr lang="zh-TW" altLang="en-US"/>
+        </a:p>
+      </dgm:t>
     </dgm:pt>
     <dgm:pt modelId="{BFA2B2AD-A31F-493C-82BE-E15E8601E666}" type="pres">
       <dgm:prSet presAssocID="{0254A9B0-248D-4580-A4C1-5861E8DA4C4C}" presName="descendantText" presStyleLbl="alignAcc1" presStyleIdx="0" presStyleCnt="3">
@@ -3358,40 +5448,40 @@
     </dgm:pt>
   </dgm:ptLst>
   <dgm:cxnLst>
-    <dgm:cxn modelId="{4F6F19AE-BF8D-47E3-8A6A-54B8A00BD438}" type="presOf" srcId="{AAC4554C-84D8-4DE2-811D-BA8B54B11C7C}" destId="{B7E90D69-D176-4469-9A41-8854B48051D6}" srcOrd="0" destOrd="1" presId="urn:microsoft.com/office/officeart/2005/8/layout/chevron2"/>
+    <dgm:cxn modelId="{4DD7CE1B-8442-49B4-925F-595CA884093C}" type="presOf" srcId="{7CDE5C7F-4AD0-4D2C-B315-A922E1C6A01B}" destId="{9C8FF327-BB0D-4053-A487-F5765BC0BB91}" srcOrd="0" destOrd="1" presId="urn:microsoft.com/office/officeart/2005/8/layout/chevron2"/>
+    <dgm:cxn modelId="{3D8CA9C9-B6B9-45F2-BB8B-FF417AE6F28C}" type="presOf" srcId="{B906500F-7BB0-4E87-BCB3-B351EFBE12BB}" destId="{9C8FF327-BB0D-4053-A487-F5765BC0BB91}" srcOrd="0" destOrd="2" presId="urn:microsoft.com/office/officeart/2005/8/layout/chevron2"/>
     <dgm:cxn modelId="{34236F59-2B26-4A42-AF23-494A1B74C8DE}" srcId="{0254A9B0-248D-4580-A4C1-5861E8DA4C4C}" destId="{DC260E90-B9AD-4722-B3C9-08B546055F0E}" srcOrd="1" destOrd="0" parTransId="{C04B8E4C-9A07-4948-A4A6-6A35597430C6}" sibTransId="{D4559AAB-1A1F-40B5-AAEA-BF61A58C83AF}"/>
-    <dgm:cxn modelId="{4F0A04A4-C785-4147-B45F-4D48FB4E35DB}" type="presOf" srcId="{B906500F-7BB0-4E87-BCB3-B351EFBE12BB}" destId="{9C8FF327-BB0D-4053-A487-F5765BC0BB91}" srcOrd="0" destOrd="2" presId="urn:microsoft.com/office/officeart/2005/8/layout/chevron2"/>
     <dgm:cxn modelId="{8E4E1660-3D42-4D1B-95E3-C7CC015A5779}" srcId="{8BB47007-C792-4685-AABC-A4CDBA478AAF}" destId="{7CAA8A0F-1E6F-44BA-9605-7507E819F145}" srcOrd="0" destOrd="0" parTransId="{953F2744-5F05-4267-B78A-055DE0AFD958}" sibTransId="{09501543-EA86-4E56-958A-8F6C6C9F67F3}"/>
     <dgm:cxn modelId="{BE8A6602-3D53-4723-9907-343F445B53BC}" srcId="{8BB47007-C792-4685-AABC-A4CDBA478AAF}" destId="{AAC4554C-84D8-4DE2-811D-BA8B54B11C7C}" srcOrd="1" destOrd="0" parTransId="{A58974C2-E982-4954-84A0-CCFD2F1F97F1}" sibTransId="{B317AFA6-493A-4A7D-BDE2-A5DF5D8806DD}"/>
+    <dgm:cxn modelId="{EF3A39F6-C363-45B4-A8C6-06059E8DAD9F}" type="presOf" srcId="{DC260E90-B9AD-4722-B3C9-08B546055F0E}" destId="{BFA2B2AD-A31F-493C-82BE-E15E8601E666}" srcOrd="0" destOrd="1" presId="urn:microsoft.com/office/officeart/2005/8/layout/chevron2"/>
+    <dgm:cxn modelId="{3DD21DE2-7CE4-47C9-AFFE-874E81FF2ED1}" type="presOf" srcId="{8F2590E6-E62A-4578-B4BC-9CCBACF1A29C}" destId="{388AB150-32AC-4A93-B02E-8727F1DB08F0}" srcOrd="0" destOrd="0" presId="urn:microsoft.com/office/officeart/2005/8/layout/chevron2"/>
+    <dgm:cxn modelId="{B57FC7F2-CF88-4DCC-B8CB-A7D11333FD98}" type="presOf" srcId="{AAC4554C-84D8-4DE2-811D-BA8B54B11C7C}" destId="{B7E90D69-D176-4469-9A41-8854B48051D6}" srcOrd="0" destOrd="1" presId="urn:microsoft.com/office/officeart/2005/8/layout/chevron2"/>
     <dgm:cxn modelId="{0FDD309F-C91A-4C35-B847-B1377ECD4574}" srcId="{8F2590E6-E62A-4578-B4BC-9CCBACF1A29C}" destId="{8BB47007-C792-4685-AABC-A4CDBA478AAF}" srcOrd="2" destOrd="0" parTransId="{D0502E50-9FA2-40BB-B1B0-50F2F97E43B3}" sibTransId="{EFABA856-AF82-4D16-919F-BB14642BE986}"/>
-    <dgm:cxn modelId="{CA7D9BA2-C6B3-4322-8664-5EC5D614624D}" type="presOf" srcId="{DC260E90-B9AD-4722-B3C9-08B546055F0E}" destId="{BFA2B2AD-A31F-493C-82BE-E15E8601E666}" srcOrd="0" destOrd="1" presId="urn:microsoft.com/office/officeart/2005/8/layout/chevron2"/>
-    <dgm:cxn modelId="{A1D064D9-E0C1-401A-BBD6-7C0F8993B258}" type="presOf" srcId="{0FB550E8-031D-4823-84B7-169C6B08E79B}" destId="{BFA2B2AD-A31F-493C-82BE-E15E8601E666}" srcOrd="0" destOrd="0" presId="urn:microsoft.com/office/officeart/2005/8/layout/chevron2"/>
-    <dgm:cxn modelId="{67F3B870-6DD1-4F1A-ACBE-1A0B3841B28B}" type="presOf" srcId="{3A1EFB84-B46A-4E72-AE5C-86CD9F4A6DC9}" destId="{56165053-F8E1-4B69-A0EE-AC275312A9FD}" srcOrd="0" destOrd="0" presId="urn:microsoft.com/office/officeart/2005/8/layout/chevron2"/>
     <dgm:cxn modelId="{32846DA2-02BC-4267-AFC0-47B87D3ADA1C}" srcId="{8F2590E6-E62A-4578-B4BC-9CCBACF1A29C}" destId="{3A1EFB84-B46A-4E72-AE5C-86CD9F4A6DC9}" srcOrd="1" destOrd="0" parTransId="{5849329C-7A3F-4971-B400-B785DB7EC121}" sibTransId="{550ABA93-9510-47DA-BC0E-44EA382A991F}"/>
     <dgm:cxn modelId="{52430B9C-89BB-458D-81CC-35B13053A9CD}" srcId="{3A1EFB84-B46A-4E72-AE5C-86CD9F4A6DC9}" destId="{7CDE5C7F-4AD0-4D2C-B315-A922E1C6A01B}" srcOrd="1" destOrd="0" parTransId="{68602C69-E8BA-4476-B36D-DE54E618FD11}" sibTransId="{2D0E8313-E8A0-4F5E-AE74-9463329B5F56}"/>
-    <dgm:cxn modelId="{E119DD5C-72B5-4169-B4CD-42650E91CA6F}" type="presOf" srcId="{7CAA8A0F-1E6F-44BA-9605-7507E819F145}" destId="{B7E90D69-D176-4469-9A41-8854B48051D6}" srcOrd="0" destOrd="0" presId="urn:microsoft.com/office/officeart/2005/8/layout/chevron2"/>
-    <dgm:cxn modelId="{5978BC13-B600-4DF4-B078-E367E1952DA1}" type="presOf" srcId="{7CDE5C7F-4AD0-4D2C-B315-A922E1C6A01B}" destId="{9C8FF327-BB0D-4053-A487-F5765BC0BB91}" srcOrd="0" destOrd="1" presId="urn:microsoft.com/office/officeart/2005/8/layout/chevron2"/>
-    <dgm:cxn modelId="{11ABA614-B097-486F-9C95-365A06C7763C}" type="presOf" srcId="{8BB47007-C792-4685-AABC-A4CDBA478AAF}" destId="{BAEC0556-B42E-4477-B136-6804830242D5}" srcOrd="0" destOrd="0" presId="urn:microsoft.com/office/officeart/2005/8/layout/chevron2"/>
-    <dgm:cxn modelId="{3E0824B8-1CC9-497C-8C06-A7FB71026826}" type="presOf" srcId="{0254A9B0-248D-4580-A4C1-5861E8DA4C4C}" destId="{DA53940E-FE85-4514-A204-680317D1CBAF}" srcOrd="0" destOrd="0" presId="urn:microsoft.com/office/officeart/2005/8/layout/chevron2"/>
-    <dgm:cxn modelId="{AC2CDD30-5284-4DA5-8E72-1072EEFB2FDA}" type="presOf" srcId="{A3CC6A08-8F85-44DC-A5E2-CA3A1A69870E}" destId="{9C8FF327-BB0D-4053-A487-F5765BC0BB91}" srcOrd="0" destOrd="0" presId="urn:microsoft.com/office/officeart/2005/8/layout/chevron2"/>
+    <dgm:cxn modelId="{7705E948-7581-452B-B8E1-78ACE926642E}" type="presOf" srcId="{0FB550E8-031D-4823-84B7-169C6B08E79B}" destId="{BFA2B2AD-A31F-493C-82BE-E15E8601E666}" srcOrd="0" destOrd="0" presId="urn:microsoft.com/office/officeart/2005/8/layout/chevron2"/>
+    <dgm:cxn modelId="{D99894E4-5D95-4597-AFA8-455764113721}" type="presOf" srcId="{77D95F0C-FB95-4200-B555-0E3316BCF368}" destId="{B7E90D69-D176-4469-9A41-8854B48051D6}" srcOrd="0" destOrd="2" presId="urn:microsoft.com/office/officeart/2005/8/layout/chevron2"/>
+    <dgm:cxn modelId="{C673C247-D353-47D0-9AFD-FCDB22ED9D78}" type="presOf" srcId="{7CAA8A0F-1E6F-44BA-9605-7507E819F145}" destId="{B7E90D69-D176-4469-9A41-8854B48051D6}" srcOrd="0" destOrd="0" presId="urn:microsoft.com/office/officeart/2005/8/layout/chevron2"/>
+    <dgm:cxn modelId="{D09C7573-891B-4EA1-B3E9-B2B55CBE0C67}" type="presOf" srcId="{8BB47007-C792-4685-AABC-A4CDBA478AAF}" destId="{BAEC0556-B42E-4477-B136-6804830242D5}" srcOrd="0" destOrd="0" presId="urn:microsoft.com/office/officeart/2005/8/layout/chevron2"/>
+    <dgm:cxn modelId="{C82E4361-5DB0-42A0-94AD-D6349A045784}" srcId="{3A1EFB84-B46A-4E72-AE5C-86CD9F4A6DC9}" destId="{B906500F-7BB0-4E87-BCB3-B351EFBE12BB}" srcOrd="2" destOrd="0" parTransId="{C6B3CC15-4037-475A-BA17-E473830BA348}" sibTransId="{77BFEE57-4FDC-46CD-8051-942CAD0A664F}"/>
     <dgm:cxn modelId="{691BF6BD-1B67-46AE-9559-A099027BA54D}" srcId="{3A1EFB84-B46A-4E72-AE5C-86CD9F4A6DC9}" destId="{A3CC6A08-8F85-44DC-A5E2-CA3A1A69870E}" srcOrd="0" destOrd="0" parTransId="{72FA4A38-408A-4624-B813-BA9D707CFB59}" sibTransId="{2F9F40A6-8164-4DFF-9384-D92D4A969020}"/>
     <dgm:cxn modelId="{8D858587-85E3-4555-BA06-F3BF043BCE40}" srcId="{8BB47007-C792-4685-AABC-A4CDBA478AAF}" destId="{77D95F0C-FB95-4200-B555-0E3316BCF368}" srcOrd="2" destOrd="0" parTransId="{F29638DE-4DE0-4DB5-ACEB-411B12B63172}" sibTransId="{4C60439F-A8A2-4E61-BDC8-4DB153C8714F}"/>
-    <dgm:cxn modelId="{C82E4361-5DB0-42A0-94AD-D6349A045784}" srcId="{3A1EFB84-B46A-4E72-AE5C-86CD9F4A6DC9}" destId="{B906500F-7BB0-4E87-BCB3-B351EFBE12BB}" srcOrd="2" destOrd="0" parTransId="{C6B3CC15-4037-475A-BA17-E473830BA348}" sibTransId="{77BFEE57-4FDC-46CD-8051-942CAD0A664F}"/>
-    <dgm:cxn modelId="{FA1C5015-AADF-4461-A526-88D701DFBBC5}" type="presOf" srcId="{77D95F0C-FB95-4200-B555-0E3316BCF368}" destId="{B7E90D69-D176-4469-9A41-8854B48051D6}" srcOrd="0" destOrd="2" presId="urn:microsoft.com/office/officeart/2005/8/layout/chevron2"/>
+    <dgm:cxn modelId="{DD09EC34-478C-4542-B392-E2E3C15581E9}" type="presOf" srcId="{0254A9B0-248D-4580-A4C1-5861E8DA4C4C}" destId="{DA53940E-FE85-4514-A204-680317D1CBAF}" srcOrd="0" destOrd="0" presId="urn:microsoft.com/office/officeart/2005/8/layout/chevron2"/>
+    <dgm:cxn modelId="{DE0D5146-4F10-4F8E-B900-5D92A16A5CF6}" type="presOf" srcId="{3A1EFB84-B46A-4E72-AE5C-86CD9F4A6DC9}" destId="{56165053-F8E1-4B69-A0EE-AC275312A9FD}" srcOrd="0" destOrd="0" presId="urn:microsoft.com/office/officeart/2005/8/layout/chevron2"/>
     <dgm:cxn modelId="{E34500CA-EDAB-4E4A-AC28-2E0569E31A70}" srcId="{8F2590E6-E62A-4578-B4BC-9CCBACF1A29C}" destId="{0254A9B0-248D-4580-A4C1-5861E8DA4C4C}" srcOrd="0" destOrd="0" parTransId="{7C99381E-483C-4446-B249-93DB7BB24AE5}" sibTransId="{F2D5575E-BE1D-49C8-8F88-31C2CF5DDEC2}"/>
-    <dgm:cxn modelId="{5EA9CA9B-5671-4FAE-97E4-B38F30CD1BAB}" type="presOf" srcId="{8F2590E6-E62A-4578-B4BC-9CCBACF1A29C}" destId="{388AB150-32AC-4A93-B02E-8727F1DB08F0}" srcOrd="0" destOrd="0" presId="urn:microsoft.com/office/officeart/2005/8/layout/chevron2"/>
+    <dgm:cxn modelId="{42A9DA1A-D1B0-4CF1-A0EE-4B59B2356544}" type="presOf" srcId="{A3CC6A08-8F85-44DC-A5E2-CA3A1A69870E}" destId="{9C8FF327-BB0D-4053-A487-F5765BC0BB91}" srcOrd="0" destOrd="0" presId="urn:microsoft.com/office/officeart/2005/8/layout/chevron2"/>
     <dgm:cxn modelId="{344FDFE7-0F72-4617-97B3-045C9E3AA0B4}" srcId="{0254A9B0-248D-4580-A4C1-5861E8DA4C4C}" destId="{0FB550E8-031D-4823-84B7-169C6B08E79B}" srcOrd="0" destOrd="0" parTransId="{8165FE59-1819-4AAA-8BF9-C07BE88E92D7}" sibTransId="{B38C1838-9CAC-44B2-B572-D3E664832305}"/>
-    <dgm:cxn modelId="{6EC89AD4-906C-4BD2-88BF-1E3C0481881B}" type="presParOf" srcId="{388AB150-32AC-4A93-B02E-8727F1DB08F0}" destId="{C73509DE-C073-48BD-A9A4-325E580D5E1F}" srcOrd="0" destOrd="0" presId="urn:microsoft.com/office/officeart/2005/8/layout/chevron2"/>
-    <dgm:cxn modelId="{3C0E3212-2C37-4F0D-8A20-AD2C6FFBBD3A}" type="presParOf" srcId="{C73509DE-C073-48BD-A9A4-325E580D5E1F}" destId="{DA53940E-FE85-4514-A204-680317D1CBAF}" srcOrd="0" destOrd="0" presId="urn:microsoft.com/office/officeart/2005/8/layout/chevron2"/>
-    <dgm:cxn modelId="{4A17141F-48C3-478D-A72A-6744D19D532F}" type="presParOf" srcId="{C73509DE-C073-48BD-A9A4-325E580D5E1F}" destId="{BFA2B2AD-A31F-493C-82BE-E15E8601E666}" srcOrd="1" destOrd="0" presId="urn:microsoft.com/office/officeart/2005/8/layout/chevron2"/>
-    <dgm:cxn modelId="{C20C13AE-58ED-4DAF-807E-D0DF7C90ECB6}" type="presParOf" srcId="{388AB150-32AC-4A93-B02E-8727F1DB08F0}" destId="{A17E1943-C723-4B31-ADE3-769C370526C6}" srcOrd="1" destOrd="0" presId="urn:microsoft.com/office/officeart/2005/8/layout/chevron2"/>
-    <dgm:cxn modelId="{CD27BB68-5F52-464E-8351-8143DC586A2F}" type="presParOf" srcId="{388AB150-32AC-4A93-B02E-8727F1DB08F0}" destId="{7C38ED82-F8E5-4E97-9798-040F5BC70D55}" srcOrd="2" destOrd="0" presId="urn:microsoft.com/office/officeart/2005/8/layout/chevron2"/>
-    <dgm:cxn modelId="{3B0B2EFF-DF7C-47C6-BEC3-224CDF2737F8}" type="presParOf" srcId="{7C38ED82-F8E5-4E97-9798-040F5BC70D55}" destId="{56165053-F8E1-4B69-A0EE-AC275312A9FD}" srcOrd="0" destOrd="0" presId="urn:microsoft.com/office/officeart/2005/8/layout/chevron2"/>
-    <dgm:cxn modelId="{B384DFFA-4796-412A-B52B-2EDA8C77BE67}" type="presParOf" srcId="{7C38ED82-F8E5-4E97-9798-040F5BC70D55}" destId="{9C8FF327-BB0D-4053-A487-F5765BC0BB91}" srcOrd="1" destOrd="0" presId="urn:microsoft.com/office/officeart/2005/8/layout/chevron2"/>
-    <dgm:cxn modelId="{DED40514-4DB5-4AC0-B40A-2DAF10898A42}" type="presParOf" srcId="{388AB150-32AC-4A93-B02E-8727F1DB08F0}" destId="{D0204C8F-7FAE-4D78-AF38-04AFC61F4C4F}" srcOrd="3" destOrd="0" presId="urn:microsoft.com/office/officeart/2005/8/layout/chevron2"/>
-    <dgm:cxn modelId="{951E0B2E-B772-462B-990B-BF939750C9E6}" type="presParOf" srcId="{388AB150-32AC-4A93-B02E-8727F1DB08F0}" destId="{9E455E7D-54DA-4802-8CE0-BB70194137EB}" srcOrd="4" destOrd="0" presId="urn:microsoft.com/office/officeart/2005/8/layout/chevron2"/>
-    <dgm:cxn modelId="{BEE6CB43-4FEC-45D9-8489-85CF729C23B5}" type="presParOf" srcId="{9E455E7D-54DA-4802-8CE0-BB70194137EB}" destId="{BAEC0556-B42E-4477-B136-6804830242D5}" srcOrd="0" destOrd="0" presId="urn:microsoft.com/office/officeart/2005/8/layout/chevron2"/>
-    <dgm:cxn modelId="{20D647CE-093A-4C7F-9C6F-57F4DD75C893}" type="presParOf" srcId="{9E455E7D-54DA-4802-8CE0-BB70194137EB}" destId="{B7E90D69-D176-4469-9A41-8854B48051D6}" srcOrd="1" destOrd="0" presId="urn:microsoft.com/office/officeart/2005/8/layout/chevron2"/>
+    <dgm:cxn modelId="{F316F9D0-D801-4514-8927-81E939082D8B}" type="presParOf" srcId="{388AB150-32AC-4A93-B02E-8727F1DB08F0}" destId="{C73509DE-C073-48BD-A9A4-325E580D5E1F}" srcOrd="0" destOrd="0" presId="urn:microsoft.com/office/officeart/2005/8/layout/chevron2"/>
+    <dgm:cxn modelId="{42905EF3-E3DF-42C1-86E8-136D8F4CB7C3}" type="presParOf" srcId="{C73509DE-C073-48BD-A9A4-325E580D5E1F}" destId="{DA53940E-FE85-4514-A204-680317D1CBAF}" srcOrd="0" destOrd="0" presId="urn:microsoft.com/office/officeart/2005/8/layout/chevron2"/>
+    <dgm:cxn modelId="{A70CD6B1-535F-4AB7-AA5D-CDACFC0BBD56}" type="presParOf" srcId="{C73509DE-C073-48BD-A9A4-325E580D5E1F}" destId="{BFA2B2AD-A31F-493C-82BE-E15E8601E666}" srcOrd="1" destOrd="0" presId="urn:microsoft.com/office/officeart/2005/8/layout/chevron2"/>
+    <dgm:cxn modelId="{99CD4ACD-E4AF-4736-8A42-6DBE16231689}" type="presParOf" srcId="{388AB150-32AC-4A93-B02E-8727F1DB08F0}" destId="{A17E1943-C723-4B31-ADE3-769C370526C6}" srcOrd="1" destOrd="0" presId="urn:microsoft.com/office/officeart/2005/8/layout/chevron2"/>
+    <dgm:cxn modelId="{72185A19-091C-4106-9C94-F8D510E8A2EB}" type="presParOf" srcId="{388AB150-32AC-4A93-B02E-8727F1DB08F0}" destId="{7C38ED82-F8E5-4E97-9798-040F5BC70D55}" srcOrd="2" destOrd="0" presId="urn:microsoft.com/office/officeart/2005/8/layout/chevron2"/>
+    <dgm:cxn modelId="{3CCE3822-6F2A-4975-9A63-E5EA3A128C19}" type="presParOf" srcId="{7C38ED82-F8E5-4E97-9798-040F5BC70D55}" destId="{56165053-F8E1-4B69-A0EE-AC275312A9FD}" srcOrd="0" destOrd="0" presId="urn:microsoft.com/office/officeart/2005/8/layout/chevron2"/>
+    <dgm:cxn modelId="{23F01A58-364D-4DED-B60D-102D66F8D6E0}" type="presParOf" srcId="{7C38ED82-F8E5-4E97-9798-040F5BC70D55}" destId="{9C8FF327-BB0D-4053-A487-F5765BC0BB91}" srcOrd="1" destOrd="0" presId="urn:microsoft.com/office/officeart/2005/8/layout/chevron2"/>
+    <dgm:cxn modelId="{D07E4DA9-1902-485A-A8C9-07C8D68DAF3B}" type="presParOf" srcId="{388AB150-32AC-4A93-B02E-8727F1DB08F0}" destId="{D0204C8F-7FAE-4D78-AF38-04AFC61F4C4F}" srcOrd="3" destOrd="0" presId="urn:microsoft.com/office/officeart/2005/8/layout/chevron2"/>
+    <dgm:cxn modelId="{54C2549A-1CB4-46E4-99FB-090810518D41}" type="presParOf" srcId="{388AB150-32AC-4A93-B02E-8727F1DB08F0}" destId="{9E455E7D-54DA-4802-8CE0-BB70194137EB}" srcOrd="4" destOrd="0" presId="urn:microsoft.com/office/officeart/2005/8/layout/chevron2"/>
+    <dgm:cxn modelId="{7D11B09A-056D-4D1E-AF35-1550BBE067D4}" type="presParOf" srcId="{9E455E7D-54DA-4802-8CE0-BB70194137EB}" destId="{BAEC0556-B42E-4477-B136-6804830242D5}" srcOrd="0" destOrd="0" presId="urn:microsoft.com/office/officeart/2005/8/layout/chevron2"/>
+    <dgm:cxn modelId="{15DB33B7-BE99-4BF0-8FEE-79C3F399542B}" type="presParOf" srcId="{9E455E7D-54DA-4802-8CE0-BB70194137EB}" destId="{B7E90D69-D176-4469-9A41-8854B48051D6}" srcOrd="1" destOrd="0" presId="urn:microsoft.com/office/officeart/2005/8/layout/chevron2"/>
   </dgm:cxnLst>
   <dgm:bg/>
   <dgm:whole/>

</xml_diff>